<commit_message>
update Gestion des echantillons et dimentionnement memoire
</commit_message>
<xml_diff>
--- a/Documentation/Gestion des echantillons et dimentionnement memoire.docx
+++ b/Documentation/Gestion des echantillons et dimentionnement memoire.docx
@@ -23,7 +23,7 @@
     </w:p>
     <w:p>
       <w:pPr>
-        <w:jc w:val="left"/>
+        <w:jc w:val="both"/>
         <w:rPr>
           <w:highlight w:val="none"/>
           <w:u w:val="single"/>
@@ -42,13 +42,13 @@
           <w:u w:val="single"/>
         </w:rPr>
       </w:r>
+      <w:r/>
     </w:p>
     <w:p>
       <w:pPr>
-        <w:jc w:val="left"/>
+        <w:jc w:val="both"/>
         <w:rPr>
           <w:highlight w:val="none"/>
-          <w:u w:val="none"/>
         </w:rPr>
       </w:pPr>
       <w:r>
@@ -63,15 +63,623 @@
           <w:highlight w:val="none"/>
         </w:rPr>
       </w:r>
+      <w:r/>
     </w:p>
     <w:p>
       <w:pPr>
-        <w:jc w:val="left"/>
+        <w:jc w:val="both"/>
         <w:rPr>
           <w:highlight w:val="none"/>
           <w:u w:val="single"/>
         </w:rPr>
       </w:pPr>
+      <w:r>
+        <w:rPr>
+          <w:highlight w:val="none"/>
+          <w:u w:val="single"/>
+        </w:rPr>
+        <w:t xml:space="preserve">Fréquence d’échantillonnage :</w:t>
+      </w:r>
+      <w:r>
+        <w:rPr>
+          <w:highlight w:val="none"/>
+        </w:rPr>
+      </w:r>
+      <w:r/>
+    </w:p>
+    <w:p>
+      <w:pPr>
+        <w:jc w:val="both"/>
+        <w:rPr>
+          <w:highlight w:val="none"/>
+          <w:u w:val="none"/>
+        </w:rPr>
+      </w:pPr>
+      <w:r>
+        <w:rPr>
+          <w:highlight w:val="none"/>
+          <w:u w:val="none"/>
+        </w:rPr>
+        <w:t xml:space="preserve">La norme veut qu’on échantillonne un signal audio à 44100 Hz. </w:t>
+      </w:r>
+      <w:r>
+        <w:rPr>
+          <w:highlight w:val="none"/>
+          <w:u w:val="none"/>
+        </w:rPr>
+        <w:t xml:space="preserve">Il est possible de diminuer cette fréquence d’échanti</w:t>
+      </w:r>
+      <w:r>
+        <w:rPr>
+          <w:highlight w:val="none"/>
+          <w:u w:val="none"/>
+        </w:rPr>
+        <w:t xml:space="preserve">llonnage tout en gardant une bonne qualité du son car la fréquence maximum du son ne dépasse pas 99</w:t>
+      </w:r>
+      <w:r>
+        <w:rPr>
+          <w:highlight w:val="none"/>
+          <w:u w:val="none"/>
+        </w:rPr>
+        <w:t xml:space="preserve">0 Hz. Si on prend Fmax = 1000Hz, on applique le critère de Shannon donc fréquence d’échantillonnage brut = 2000Hz, puis on majore avec le même facteur que pour la norme, soit un facteur de 2,205, on obtient alors une fréquence d’échantillonnage de 4410 Hz.</w:t>
+      </w:r>
+      <w:r>
+        <w:rPr>
+          <w:highlight w:val="none"/>
+          <w:u w:val="none"/>
+        </w:rPr>
+        <w:t xml:space="preserve"> Ce procédé permet de diviser par 10 la capacité mémoire nécessaire pour stocker un morceaux de musique.</w:t>
+      </w:r>
+      <w:r>
+        <w:rPr>
+          <w:highlight w:val="none"/>
+          <w:u w:val="none"/>
+        </w:rPr>
+      </w:r>
+      <w:r/>
+    </w:p>
+    <w:tbl>
+      <w:tblPr>
+        <w:tblStyle w:val="668"/>
+        <w:tblW w:w="0" w:type="auto"/>
+        <w:tblLook w:val="04A0" w:firstRow="1" w:lastRow="0" w:firstColumn="1" w:lastColumn="0" w:noHBand="0" w:noVBand="1"/>
+      </w:tblPr>
+      <w:tblGrid>
+        <w:gridCol w:w="2902"/>
+        <w:gridCol w:w="3251"/>
+        <w:gridCol w:w="3202"/>
+      </w:tblGrid>
+      <w:tr>
+        <w:trPr/>
+        <w:tc>
+          <w:tcPr>
+            <w:tcW w:w="2902" w:type="dxa"/>
+            <w:textDirection w:val="lrTb"/>
+            <w:noWrap w:val="false"/>
+          </w:tcPr>
+          <w:p>
+            <w:pPr>
+              <w:rPr>
+                <w:highlight w:val="none"/>
+              </w:rPr>
+            </w:pPr>
+            <w:r>
+              <w:rPr>
+                <w:highlight w:val="none"/>
+                <w:u w:val="none"/>
+              </w:rPr>
+            </w:r>
+            <w:r>
+              <w:rPr>
+                <w:highlight w:val="none"/>
+                <w:u w:val="none"/>
+              </w:rPr>
+            </w:r>
+            <w:r/>
+          </w:p>
+        </w:tc>
+        <w:tc>
+          <w:tcPr>
+            <w:tcW w:w="3251" w:type="dxa"/>
+            <w:vMerge w:val="restart"/>
+            <w:textDirection w:val="lrTb"/>
+            <w:noWrap w:val="false"/>
+          </w:tcPr>
+          <w:p>
+            <w:pPr>
+              <w:jc w:val="both"/>
+              <w:rPr>
+                <w:highlight w:val="none"/>
+              </w:rPr>
+            </w:pPr>
+            <w:r>
+              <w:rPr>
+                <w:highlight w:val="none"/>
+                <w:u w:val="none"/>
+              </w:rPr>
+              <w:t xml:space="preserve">Fe = 44 100Hz</w:t>
+            </w:r>
+            <w:r>
+              <w:rPr>
+                <w:highlight w:val="none"/>
+                <w:u w:val="none"/>
+              </w:rPr>
+            </w:r>
+            <w:r/>
+          </w:p>
+        </w:tc>
+        <w:tc>
+          <w:tcPr>
+            <w:tcW w:w="3202" w:type="dxa"/>
+            <w:vMerge w:val="restart"/>
+            <w:textDirection w:val="lrTb"/>
+            <w:noWrap w:val="false"/>
+          </w:tcPr>
+          <w:p>
+            <w:pPr>
+              <w:jc w:val="both"/>
+              <w:rPr>
+                <w:highlight w:val="none"/>
+              </w:rPr>
+            </w:pPr>
+            <w:r>
+              <w:rPr>
+                <w:highlight w:val="none"/>
+                <w:u w:val="none"/>
+              </w:rPr>
+              <w:t xml:space="preserve">Fe = 4 410Hz</w:t>
+            </w:r>
+            <w:r>
+              <w:rPr>
+                <w:highlight w:val="none"/>
+                <w:u w:val="none"/>
+              </w:rPr>
+            </w:r>
+            <w:r/>
+          </w:p>
+        </w:tc>
+      </w:tr>
+      <w:tr>
+        <w:trPr/>
+        <w:tc>
+          <w:tcPr>
+            <w:tcW w:w="2902" w:type="dxa"/>
+            <w:textDirection w:val="lrTb"/>
+            <w:noWrap w:val="false"/>
+          </w:tcPr>
+          <w:p>
+            <w:pPr>
+              <w:rPr>
+                <w:highlight w:val="none"/>
+              </w:rPr>
+            </w:pPr>
+            <w:r>
+              <w:rPr>
+                <w:highlight w:val="none"/>
+                <w:u w:val="none"/>
+              </w:rPr>
+              <w:t xml:space="preserve">Stockage d’un échantillon pour 0,5 seconde</w:t>
+            </w:r>
+            <w:r>
+              <w:rPr>
+                <w:highlight w:val="none"/>
+                <w:u w:val="none"/>
+              </w:rPr>
+            </w:r>
+            <w:r/>
+          </w:p>
+        </w:tc>
+        <w:tc>
+          <w:tcPr>
+            <w:tcW w:w="3251" w:type="dxa"/>
+            <w:vMerge w:val="restart"/>
+            <w:textDirection w:val="lrTb"/>
+            <w:noWrap w:val="false"/>
+          </w:tcPr>
+          <w:p>
+            <w:pPr>
+              <w:jc w:val="both"/>
+              <w:rPr>
+                <w:highlight w:val="none"/>
+              </w:rPr>
+            </w:pPr>
+            <w:r>
+              <w:rPr>
+                <w:highlight w:val="none"/>
+                <w:u w:val="none"/>
+              </w:rPr>
+              <w:t xml:space="preserve">352 800 bits</w:t>
+            </w:r>
+            <w:r>
+              <w:rPr>
+                <w:highlight w:val="none"/>
+                <w:u w:val="none"/>
+              </w:rPr>
+            </w:r>
+            <w:r/>
+          </w:p>
+        </w:tc>
+        <w:tc>
+          <w:tcPr>
+            <w:tcW w:w="3202" w:type="dxa"/>
+            <w:vMerge w:val="restart"/>
+            <w:textDirection w:val="lrTb"/>
+            <w:noWrap w:val="false"/>
+          </w:tcPr>
+          <w:p>
+            <w:pPr>
+              <w:jc w:val="both"/>
+              <w:rPr>
+                <w:highlight w:val="none"/>
+              </w:rPr>
+            </w:pPr>
+            <w:r>
+              <w:rPr>
+                <w:highlight w:val="none"/>
+                <w:u w:val="none"/>
+              </w:rPr>
+              <w:t xml:space="preserve">35 280 bits</w:t>
+            </w:r>
+            <w:r>
+              <w:rPr>
+                <w:highlight w:val="none"/>
+                <w:u w:val="none"/>
+              </w:rPr>
+            </w:r>
+            <w:r/>
+          </w:p>
+        </w:tc>
+      </w:tr>
+    </w:tbl>
+    <w:p>
+      <w:pPr>
+        <w:rPr>
+          <w:highlight w:val="none"/>
+          <w:u w:val="none"/>
+        </w:rPr>
+      </w:pPr>
+      <w:r>
+        <w:rPr>
+          <w:highlight w:val="none"/>
+          <w:u w:val="none"/>
+        </w:rPr>
+      </w:r>
+      <w:r>
+        <w:rPr>
+          <w:highlight w:val="none"/>
+          <w:u w:val="none"/>
+        </w:rPr>
+      </w:r>
+    </w:p>
+    <w:p>
+      <w:pPr>
+        <w:rPr>
+          <w:color w:val="FF0000"/>
+          <w:highlight w:val="none"/>
+          <w:u w:val="none"/>
+        </w:rPr>
+      </w:pPr>
+      <w:r>
+        <w:rPr>
+          <w:highlight w:val="none"/>
+          <w:u w:val="none"/>
+        </w:rPr>
+      </w:r>
+      <w:r>
+        <w:rPr>
+          <w:color w:val="FF0000"/>
+          <w:highlight w:val="none"/>
+          <w:u w:val="none"/>
+        </w:rPr>
+        <w:t xml:space="preserve">Pour Fe on ne peut pas aller en dessous de 22050 Hz car il y a des fréquences haute (jusqu’à 11KHz) caractéristique de l’instrument joué. On peut cependant descendre la fréquence d’échantillonnage à 22 050Hz. </w:t>
+      </w:r>
+      <w:r/>
+    </w:p>
+    <w:p>
+      <w:pPr>
+        <w:rPr>
+          <w:color w:val="auto"/>
+          <w:highlight w:val="none"/>
+          <w:u w:val="single"/>
+        </w:rPr>
+      </w:pPr>
+      <w:r>
+        <w:rPr>
+          <w:color w:val="auto"/>
+          <w:highlight w:val="none"/>
+          <w:u w:val="single"/>
+        </w:rPr>
+        <w:t xml:space="preserve">Taille d’un échantillon</w:t>
+      </w:r>
+      <w:r>
+        <w:rPr>
+          <w:color w:val="auto"/>
+          <w:highlight w:val="none"/>
+          <w:u w:val="none"/>
+        </w:rPr>
+      </w:r>
+    </w:p>
+    <w:p>
+      <w:pPr>
+        <w:rPr>
+          <w:color w:val="auto"/>
+          <w:highlight w:val="none"/>
+          <w:u w:val="none"/>
+        </w:rPr>
+      </w:pPr>
+      <w:r>
+        <w:rPr>
+          <w:color w:val="auto"/>
+          <w:highlight w:val="none"/>
+          <w:u w:val="none"/>
+        </w:rPr>
+        <w:t xml:space="preserve">On peut faire varier la taille d’un échantillon en jouant sur la durée de l’échantillon.</w:t>
+      </w:r>
+      <w:r/>
+    </w:p>
+    <w:p>
+      <w:pPr>
+        <w:rPr>
+          <w:color w:val="auto"/>
+          <w:highlight w:val="none"/>
+          <w:u w:val="none"/>
+        </w:rPr>
+      </w:pPr>
+      <w:r>
+        <w:rPr>
+          <w:color w:val="auto"/>
+          <w:highlight w:val="none"/>
+          <w:u w:val="none"/>
+        </w:rPr>
+        <w:t xml:space="preserve">En fonction du type de son, on peut utiliser des méthodes différentes.</w:t>
+      </w:r>
+      <w:r/>
+    </w:p>
+    <w:p>
+      <w:pPr>
+        <w:pStyle w:val="816"/>
+        <w:numPr>
+          <w:ilvl w:val="0"/>
+          <w:numId w:val="3"/>
+        </w:numPr>
+        <w:rPr>
+          <w:color w:val="auto"/>
+          <w:highlight w:val="none"/>
+          <w:u w:val="none"/>
+        </w:rPr>
+      </w:pPr>
+      <w:r>
+        <w:rPr>
+          <w:color w:val="auto"/>
+          <w:highlight w:val="none"/>
+          <w:u w:val="none"/>
+        </w:rPr>
+        <w:t xml:space="preserve">Pour les sons produit par des instruments évanescents </w:t>
+      </w:r>
+      <w:r/>
+    </w:p>
+    <w:p>
+      <w:pPr>
+        <w:rPr>
+          <w:color w:val="auto"/>
+          <w:highlight w:val="none"/>
+          <w:u w:val="none"/>
+        </w:rPr>
+      </w:pPr>
+      <w:r>
+        <w:rPr>
+          <w:color w:val="auto"/>
+          <w:highlight w:val="none"/>
+          <w:u w:val="none"/>
+        </w:rPr>
+        <w:tab/>
+      </w:r>
+      <w:r>
+        <w:rPr>
+          <w:color w:val="auto"/>
+          <w:highlight w:val="none"/>
+          <w:u w:val="none"/>
+        </w:rPr>
+      </w:r>
+    </w:p>
+    <w:p>
+      <w:pPr>
+        <w:pStyle w:val="816"/>
+        <w:numPr>
+          <w:ilvl w:val="0"/>
+          <w:numId w:val="3"/>
+        </w:numPr>
+        <w:rPr>
+          <w:color w:val="auto"/>
+          <w:highlight w:val="none"/>
+          <w:u w:val="none"/>
+        </w:rPr>
+      </w:pPr>
+      <w:r>
+        <w:rPr>
+          <w:color w:val="auto"/>
+          <w:highlight w:val="none"/>
+          <w:u w:val="none"/>
+        </w:rPr>
+        <w:t xml:space="preserve">Pour les sons produit par des instruments non évanescents</w:t>
+      </w:r>
+      <w:r/>
+    </w:p>
+    <w:p>
+      <w:pPr>
+        <w:ind w:left="0" w:firstLine="0"/>
+        <w:rPr>
+          <w:color w:val="auto"/>
+          <w:highlight w:val="none"/>
+          <w:u w:val="none"/>
+        </w:rPr>
+      </w:pPr>
+      <w:r>
+        <w:rPr>
+          <w:color w:val="auto"/>
+          <w:highlight w:val="none"/>
+          <w:u w:val="none"/>
+        </w:rPr>
+        <w:tab/>
+        <w:t xml:space="preserve">Méthode 1 = on échantillonne uniquement une période et on reboucle pour générer le </w:t>
+        <w:tab/>
+        <w:t xml:space="preserve">sons de sortie. Cette méthode permet de gros gain en thermes d’espace de stockage.</w:t>
+      </w:r>
+      <w:r>
+        <w:rPr>
+          <w:color w:val="auto"/>
+          <w:highlight w:val="none"/>
+          <w:u w:val="none"/>
+        </w:rPr>
+      </w:r>
+    </w:p>
+    <w:p>
+      <w:pPr>
+        <w:ind w:left="0" w:firstLine="0"/>
+        <w:rPr>
+          <w:color w:val="auto"/>
+          <w:highlight w:val="none"/>
+          <w:u w:val="none"/>
+        </w:rPr>
+      </w:pPr>
+      <w:r>
+        <w:rPr>
+          <w:color w:val="auto"/>
+          <w:highlight w:val="none"/>
+          <w:u w:val="none"/>
+        </w:rPr>
+        <w:tab/>
+        <w:t xml:space="preserve">Méthode 2 = on échantillonne le signal complet sur 5 seconde et on le joue ne entier. </w:t>
+        <w:tab/>
+        <w:t xml:space="preserve">L’inconvénient est que pour stocker les échantillons il faut beaucoup d’espace mémoire.</w:t>
+      </w:r>
+      <w:r>
+        <w:rPr>
+          <w:color w:val="auto"/>
+          <w:highlight w:val="none"/>
+          <w:u w:val="none"/>
+        </w:rPr>
+      </w:r>
+      <w:r>
+        <w:rPr>
+          <w:color w:val="auto"/>
+          <w:highlight w:val="none"/>
+          <w:u w:val="none"/>
+        </w:rPr>
+      </w:r>
+    </w:p>
+    <w:p>
+      <w:pPr>
+        <w:ind w:left="0" w:firstLine="0"/>
+        <w:rPr>
+          <w:color w:val="auto"/>
+          <w:highlight w:val="none"/>
+          <w:u w:val="none"/>
+        </w:rPr>
+      </w:pPr>
+      <w:r>
+        <w:rPr>
+          <w:color w:val="auto"/>
+          <w:highlight w:val="none"/>
+          <w:u w:val="none"/>
+        </w:rPr>
+        <w:t xml:space="preserve"> </w:t>
+      </w:r>
+      <w:r>
+        <w:rPr>
+          <w:color w:val="auto"/>
+          <w:highlight w:val="none"/>
+          <w:u w:val="none"/>
+        </w:rPr>
+      </w:r>
+    </w:p>
+    <w:p>
+      <w:pPr>
+        <w:rPr>
+          <w:highlight w:val="none"/>
+          <w:u w:val="single"/>
+        </w:rPr>
+      </w:pPr>
+      <w:r>
+        <w:rPr>
+          <w:highlight w:val="none"/>
+          <w:u w:val="single"/>
+        </w:rPr>
+        <w:t xml:space="preserve">Stockage du signal par analyse du spectre de fréquence</w:t>
+      </w:r>
+      <w:r>
+        <w:rPr>
+          <w:highlight w:val="none"/>
+          <w:u w:val="single"/>
+        </w:rPr>
+        <w:t xml:space="preserve"> :</w:t>
+      </w:r>
+      <w:r>
+        <w:rPr>
+          <w:highlight w:val="none"/>
+          <w:u w:val="none"/>
+        </w:rPr>
+      </w:r>
+      <w:r/>
+    </w:p>
+    <w:p>
+      <w:pPr>
+        <w:jc w:val="both"/>
+        <w:rPr>
+          <w:highlight w:val="none"/>
+          <w:u w:val="none"/>
+        </w:rPr>
+      </w:pPr>
+      <w:r>
+        <w:rPr>
+          <w:highlight w:val="none"/>
+          <w:u w:val="none"/>
+        </w:rPr>
+        <w:t xml:space="preserve">Il faudrait faire d</w:t>
+      </w:r>
+      <w:r>
+        <w:rPr>
+          <w:i w:val="0"/>
+          <w:highlight w:val="none"/>
+          <w:u w:val="none"/>
+        </w:rPr>
+        <w:t xml:space="preserve">es tests pour essayer d’identifier combien de raie de fréquence il faut mémoriser pour échantillonner un signal </w:t>
+      </w:r>
+      <w:r>
+        <w:rPr>
+          <w:highlight w:val="none"/>
+          <w:u w:val="none"/>
+        </w:rPr>
+      </w:r>
+      <w:r/>
+      <w:r>
+        <w:rPr>
+          <w:highlight w:val="none"/>
+          <w:u w:val="none"/>
+        </w:rPr>
+      </w:r>
+      <w:r>
+        <w:rPr>
+          <w:highlight w:val="none"/>
+          <w:u w:val="none"/>
+        </w:rPr>
+      </w:r>
+      <w:r/>
+    </w:p>
+    <w:p>
+      <w:pPr>
+        <w:jc w:val="both"/>
+        <w:rPr>
+          <w:highlight w:val="none"/>
+          <w:u w:val="none"/>
+        </w:rPr>
+      </w:pPr>
+      <w:r>
+        <w:rPr>
+          <w:highlight w:val="none"/>
+          <w:u w:val="none"/>
+        </w:rPr>
+      </w:r>
       <w:r>
         <w:rPr>
           <w:highlight w:val="none"/>
@@ -83,7 +691,7 @@
     </w:p>
     <w:p>
       <w:pPr>
-        <w:jc w:val="left"/>
+        <w:jc w:val="both"/>
         <w:rPr>
           <w:highlight w:val="none"/>
           <w:u w:val="none"/>
@@ -101,7 +709,7 @@
     <w:p>
       <w:pPr>
         <w:ind w:left="0" w:firstLine="0"/>
-        <w:jc w:val="left"/>
+        <w:jc w:val="both"/>
         <w:rPr>
           <w:highlight w:val="none"/>
           <w:u w:val="none"/>
@@ -128,16 +736,11 @@
           <w:u w:val="none"/>
         </w:rPr>
       </w:r>
-      <w:r>
-        <w:rPr>
-          <w:highlight w:val="none"/>
-          <w:u w:val="none"/>
-        </w:rPr>
-      </w:r>
+      <w:r/>
     </w:p>
     <w:p>
       <w:pPr>
-        <w:jc w:val="left"/>
+        <w:jc w:val="both"/>
         <w:rPr>
           <w:highlight w:val="none"/>
           <w:u w:val="none"/>
@@ -148,7 +751,14 @@
           <w:highlight w:val="none"/>
           <w:u w:val="none"/>
         </w:rPr>
-        <w:t xml:space="preserve">Après avoir réaliser des tests, nous nous sommes rendu compte qu’un échantillon de notes de musique au format « .ogg »  pouvait être sauvegarder et réservait une mémoire associé correspondant à 30 Ko ou moins. Pour obtenir cette échantillon nous avons enregistrer une note de musique sur Audacity et l’avons exporter. </w:t>
+        <w:t xml:space="preserve">Après avoir réaliser des tests, nous nous sommes rendu compte </w:t>
+      </w:r>
+      <w:r>
+        <w:rPr>
+          <w:highlight w:val="none"/>
+          <w:u w:val="none"/>
+        </w:rPr>
+        <w:t xml:space="preserve">qu’un échantillon de notes de musique au format « .ogg »  pouvait être sauvegarder et réservait une mémoire associé correspondant à 30 Ko ou moins. Pour obtenir cette échantillon nous avons enregistrer une note de musique sur Audacity et l’avons exporter. </w:t>
       </w:r>
       <w:r>
         <w:rPr>
@@ -156,10 +766,11 @@
           <w:u w:val="none"/>
         </w:rPr>
       </w:r>
+      <w:r/>
     </w:p>
     <w:p>
       <w:pPr>
-        <w:jc w:val="left"/>
+        <w:jc w:val="both"/>
         <w:rPr>
           <w:highlight w:val="none"/>
           <w:u w:val="none"/>
@@ -171,13 +782,6 @@
           <w:u w:val="none"/>
         </w:rPr>
         <w:t xml:space="preserve">Donc si nous enregistrons toutes les notes de musique dans la mémoire la place requise serait de : 4 x 14 x 30Ko </w:t>
-      </w:r>
-      <w:r/>
-      <w:r>
-        <w:rPr>
-          <w:highlight w:val="none"/>
-          <w:u w:val="none"/>
-        </w:rPr>
       </w:r>
       <w:r>
         <w:rPr>
@@ -192,16 +796,11 @@
           <w:u w:val="none"/>
         </w:rPr>
       </w:r>
-      <w:r>
-        <w:rPr>
-          <w:highlight w:val="none"/>
-          <w:u w:val="none"/>
-        </w:rPr>
-      </w:r>
+      <w:r/>
     </w:p>
     <w:p>
       <w:pPr>
-        <w:jc w:val="left"/>
+        <w:jc w:val="both"/>
         <w:rPr>
           <w:b w:val="0"/>
           <w:highlight w:val="none"/>
@@ -230,89 +829,9 @@
           <w:highlight w:val="none"/>
           <w:u w:val="none"/>
         </w:rPr>
-      </w:r>
-    </w:p>
-    <w:p>
-      <w:pPr>
-        <w:jc w:val="left"/>
-        <w:rPr>
-          <w:highlight w:val="none"/>
-          <w:u w:val="none"/>
-        </w:rPr>
-      </w:pPr>
-      <w:r>
-        <w:rPr>
-          <w:highlight w:val="none"/>
-          <w:u w:val="none"/>
-        </w:rPr>
-        <w:t xml:space="preserve">Pour cela on prend la fréquence d’échantillonnage standard Fe = 44100 Hz.</w:t>
+        <w:t xml:space="preserve"> Voir la section fréquence d’échantillonnage. </w:t>
       </w:r>
       <w:r/>
-    </w:p>
-    <w:p>
-      <w:pPr>
-        <w:jc w:val="left"/>
-        <w:rPr>
-          <w:highlight w:val="none"/>
-          <w:u w:val="none"/>
-        </w:rPr>
-      </w:pPr>
-      <w:r>
-        <w:rPr>
-          <w:highlight w:val="none"/>
-          <w:u w:val="none"/>
-        </w:rPr>
-        <w:t xml:space="preserve">On opère le calcule suivant : Fe(Hz) x temps(s) x taille de la données (2 octets) x nombre d’instruments (4) </w:t>
-      </w:r>
-      <w:r/>
-    </w:p>
-    <w:p>
-      <w:pPr>
-        <w:jc w:val="left"/>
-        <w:rPr>
-          <w:highlight w:val="none"/>
-          <w:u w:val="none"/>
-        </w:rPr>
-      </w:pPr>
-      <w:r>
-        <w:rPr>
-          <w:highlight w:val="none"/>
-          <w:u w:val="none"/>
-        </w:rPr>
-        <w:t xml:space="preserve">A ce moment là on se doit de différencier la méthode pour les instruments à bruit évanescent et les autres instruments. </w:t>
-      </w:r>
-      <w:r/>
-    </w:p>
-    <w:p>
-      <w:pPr>
-        <w:jc w:val="left"/>
-        <w:rPr>
-          <w:highlight w:val="none"/>
-          <w:u w:val="none"/>
-        </w:rPr>
-      </w:pPr>
-      <w:r>
-        <w:rPr>
-          <w:highlight w:val="none"/>
-          <w:u w:val="none"/>
-        </w:rPr>
-        <w:t xml:space="preserve">En effet pour les instrument non évanescent (leur son étant un maintient linéaire) </w:t>
-        <w:br/>
-        <w:br/>
-        <w:br/>
-      </w:r>
-      <w:r>
-        <w:rPr>
-          <w:highlight w:val="none"/>
-          <w:u w:val="none"/>
-        </w:rPr>
-      </w:r>
-      <w:r>
-        <w:rPr>
-          <w:highlight w:val="none"/>
-          <w:u w:val="none"/>
-        </w:rPr>
-      </w:r>
     </w:p>
     <w:sectPr>
       <w:footnotePr/>
@@ -334,7 +853,6 @@
       <w:pPr>
         <w:spacing w:after="0" w:line="240" w:lineRule="auto"/>
       </w:pPr>
-      <w:r/>
       <w:r>
         <w:separator/>
       </w:r>
@@ -346,7 +864,6 @@
       <w:pPr>
         <w:spacing w:after="0" w:line="240" w:lineRule="auto"/>
       </w:pPr>
-      <w:r/>
       <w:r>
         <w:continuationSeparator/>
       </w:r>
@@ -363,7 +880,6 @@
       <w:pPr>
         <w:spacing w:after="0" w:line="240" w:lineRule="auto"/>
       </w:pPr>
-      <w:r/>
       <w:r>
         <w:separator/>
       </w:r>
@@ -375,7 +891,6 @@
       <w:pPr>
         <w:spacing w:after="0" w:line="240" w:lineRule="auto"/>
       </w:pPr>
-      <w:r/>
       <w:r>
         <w:continuationSeparator/>
       </w:r>
@@ -516,8 +1031,272 @@
       </w:rPr>
     </w:lvl>
   </w:abstractNum>
+  <w:abstractNum w:abstractNumId="1">
+    <w:multiLevelType w:val="hybridMultilevel"/>
+    <w:lvl w:ilvl="0">
+      <w:start w:val="1"/>
+      <w:numFmt w:val="bullet"/>
+      <w:isLgl w:val="false"/>
+      <w:suff w:val="tab"/>
+      <w:lvlText w:val="–"/>
+      <w:lvlJc w:val="left"/>
+      <w:pPr>
+        <w:ind w:left="1417" w:hanging="360"/>
+      </w:pPr>
+      <w:rPr>
+        <w:rFonts w:ascii="Arial" w:hAnsi="Arial" w:cs="Arial" w:eastAsia="Arial" w:hint="default"/>
+      </w:rPr>
+    </w:lvl>
+    <w:lvl w:ilvl="1">
+      <w:start w:val="1"/>
+      <w:numFmt w:val="bullet"/>
+      <w:isLgl w:val="false"/>
+      <w:suff w:val="tab"/>
+      <w:lvlText w:val="o"/>
+      <w:lvlJc w:val="left"/>
+      <w:pPr>
+        <w:ind w:left="2137" w:hanging="360"/>
+      </w:pPr>
+      <w:rPr>
+        <w:rFonts w:ascii="Courier New" w:hAnsi="Courier New" w:cs="Courier New" w:eastAsia="Courier New" w:hint="default"/>
+      </w:rPr>
+    </w:lvl>
+    <w:lvl w:ilvl="2">
+      <w:start w:val="1"/>
+      <w:numFmt w:val="bullet"/>
+      <w:isLgl w:val="false"/>
+      <w:suff w:val="tab"/>
+      <w:lvlText w:val="§"/>
+      <w:lvlJc w:val="left"/>
+      <w:pPr>
+        <w:ind w:left="2857" w:hanging="360"/>
+      </w:pPr>
+      <w:rPr>
+        <w:rFonts w:ascii="Wingdings" w:hAnsi="Wingdings" w:cs="Wingdings" w:eastAsia="Wingdings" w:hint="default"/>
+      </w:rPr>
+    </w:lvl>
+    <w:lvl w:ilvl="3">
+      <w:start w:val="1"/>
+      <w:numFmt w:val="bullet"/>
+      <w:isLgl w:val="false"/>
+      <w:suff w:val="tab"/>
+      <w:lvlText w:val="·"/>
+      <w:lvlJc w:val="left"/>
+      <w:pPr>
+        <w:ind w:left="3577" w:hanging="360"/>
+      </w:pPr>
+      <w:rPr>
+        <w:rFonts w:ascii="Symbol" w:hAnsi="Symbol" w:cs="Symbol" w:eastAsia="Symbol" w:hint="default"/>
+      </w:rPr>
+    </w:lvl>
+    <w:lvl w:ilvl="4">
+      <w:start w:val="1"/>
+      <w:numFmt w:val="bullet"/>
+      <w:isLgl w:val="false"/>
+      <w:suff w:val="tab"/>
+      <w:lvlText w:val="o"/>
+      <w:lvlJc w:val="left"/>
+      <w:pPr>
+        <w:ind w:left="4297" w:hanging="360"/>
+      </w:pPr>
+      <w:rPr>
+        <w:rFonts w:ascii="Courier New" w:hAnsi="Courier New" w:cs="Courier New" w:eastAsia="Courier New" w:hint="default"/>
+      </w:rPr>
+    </w:lvl>
+    <w:lvl w:ilvl="5">
+      <w:start w:val="1"/>
+      <w:numFmt w:val="bullet"/>
+      <w:isLgl w:val="false"/>
+      <w:suff w:val="tab"/>
+      <w:lvlText w:val="§"/>
+      <w:lvlJc w:val="left"/>
+      <w:pPr>
+        <w:ind w:left="5017" w:hanging="360"/>
+      </w:pPr>
+      <w:rPr>
+        <w:rFonts w:ascii="Wingdings" w:hAnsi="Wingdings" w:cs="Wingdings" w:eastAsia="Wingdings" w:hint="default"/>
+      </w:rPr>
+    </w:lvl>
+    <w:lvl w:ilvl="6">
+      <w:start w:val="1"/>
+      <w:numFmt w:val="bullet"/>
+      <w:isLgl w:val="false"/>
+      <w:suff w:val="tab"/>
+      <w:lvlText w:val="·"/>
+      <w:lvlJc w:val="left"/>
+      <w:pPr>
+        <w:ind w:left="5737" w:hanging="360"/>
+      </w:pPr>
+      <w:rPr>
+        <w:rFonts w:ascii="Symbol" w:hAnsi="Symbol" w:cs="Symbol" w:eastAsia="Symbol" w:hint="default"/>
+      </w:rPr>
+    </w:lvl>
+    <w:lvl w:ilvl="7">
+      <w:start w:val="1"/>
+      <w:numFmt w:val="bullet"/>
+      <w:isLgl w:val="false"/>
+      <w:suff w:val="tab"/>
+      <w:lvlText w:val="o"/>
+      <w:lvlJc w:val="left"/>
+      <w:pPr>
+        <w:ind w:left="6457" w:hanging="360"/>
+      </w:pPr>
+      <w:rPr>
+        <w:rFonts w:ascii="Courier New" w:hAnsi="Courier New" w:cs="Courier New" w:eastAsia="Courier New" w:hint="default"/>
+      </w:rPr>
+    </w:lvl>
+    <w:lvl w:ilvl="8">
+      <w:start w:val="1"/>
+      <w:numFmt w:val="bullet"/>
+      <w:isLgl w:val="false"/>
+      <w:suff w:val="tab"/>
+      <w:lvlText w:val="§"/>
+      <w:lvlJc w:val="left"/>
+      <w:pPr>
+        <w:ind w:left="7177" w:hanging="360"/>
+      </w:pPr>
+      <w:rPr>
+        <w:rFonts w:ascii="Wingdings" w:hAnsi="Wingdings" w:cs="Wingdings" w:eastAsia="Wingdings" w:hint="default"/>
+      </w:rPr>
+    </w:lvl>
+  </w:abstractNum>
+  <w:abstractNum w:abstractNumId="2">
+    <w:multiLevelType w:val="hybridMultilevel"/>
+    <w:lvl w:ilvl="0">
+      <w:start w:val="1"/>
+      <w:numFmt w:val="bullet"/>
+      <w:isLgl w:val="false"/>
+      <w:suff w:val="tab"/>
+      <w:lvlText w:val="–"/>
+      <w:lvlJc w:val="left"/>
+      <w:pPr>
+        <w:ind w:left="709" w:hanging="360"/>
+      </w:pPr>
+      <w:rPr>
+        <w:rFonts w:ascii="Arial" w:hAnsi="Arial" w:cs="Arial" w:eastAsia="Arial" w:hint="default"/>
+      </w:rPr>
+    </w:lvl>
+    <w:lvl w:ilvl="1">
+      <w:start w:val="1"/>
+      <w:numFmt w:val="bullet"/>
+      <w:isLgl w:val="false"/>
+      <w:suff w:val="tab"/>
+      <w:lvlText w:val="o"/>
+      <w:lvlJc w:val="left"/>
+      <w:pPr>
+        <w:ind w:left="1429" w:hanging="360"/>
+      </w:pPr>
+      <w:rPr>
+        <w:rFonts w:ascii="Courier New" w:hAnsi="Courier New" w:cs="Courier New" w:eastAsia="Courier New" w:hint="default"/>
+      </w:rPr>
+    </w:lvl>
+    <w:lvl w:ilvl="2">
+      <w:start w:val="1"/>
+      <w:numFmt w:val="bullet"/>
+      <w:isLgl w:val="false"/>
+      <w:suff w:val="tab"/>
+      <w:lvlText w:val="§"/>
+      <w:lvlJc w:val="left"/>
+      <w:pPr>
+        <w:ind w:left="2149" w:hanging="360"/>
+      </w:pPr>
+      <w:rPr>
+        <w:rFonts w:ascii="Wingdings" w:hAnsi="Wingdings" w:cs="Wingdings" w:eastAsia="Wingdings" w:hint="default"/>
+      </w:rPr>
+    </w:lvl>
+    <w:lvl w:ilvl="3">
+      <w:start w:val="1"/>
+      <w:numFmt w:val="bullet"/>
+      <w:isLgl w:val="false"/>
+      <w:suff w:val="tab"/>
+      <w:lvlText w:val="·"/>
+      <w:lvlJc w:val="left"/>
+      <w:pPr>
+        <w:ind w:left="2869" w:hanging="360"/>
+      </w:pPr>
+      <w:rPr>
+        <w:rFonts w:ascii="Symbol" w:hAnsi="Symbol" w:cs="Symbol" w:eastAsia="Symbol" w:hint="default"/>
+      </w:rPr>
+    </w:lvl>
+    <w:lvl w:ilvl="4">
+      <w:start w:val="1"/>
+      <w:numFmt w:val="bullet"/>
+      <w:isLgl w:val="false"/>
+      <w:suff w:val="tab"/>
+      <w:lvlText w:val="o"/>
+      <w:lvlJc w:val="left"/>
+      <w:pPr>
+        <w:ind w:left="3589" w:hanging="360"/>
+      </w:pPr>
+      <w:rPr>
+        <w:rFonts w:ascii="Courier New" w:hAnsi="Courier New" w:cs="Courier New" w:eastAsia="Courier New" w:hint="default"/>
+      </w:rPr>
+    </w:lvl>
+    <w:lvl w:ilvl="5">
+      <w:start w:val="1"/>
+      <w:numFmt w:val="bullet"/>
+      <w:isLgl w:val="false"/>
+      <w:suff w:val="tab"/>
+      <w:lvlText w:val="§"/>
+      <w:lvlJc w:val="left"/>
+      <w:pPr>
+        <w:ind w:left="4309" w:hanging="360"/>
+      </w:pPr>
+      <w:rPr>
+        <w:rFonts w:ascii="Wingdings" w:hAnsi="Wingdings" w:cs="Wingdings" w:eastAsia="Wingdings" w:hint="default"/>
+      </w:rPr>
+    </w:lvl>
+    <w:lvl w:ilvl="6">
+      <w:start w:val="1"/>
+      <w:numFmt w:val="bullet"/>
+      <w:isLgl w:val="false"/>
+      <w:suff w:val="tab"/>
+      <w:lvlText w:val="·"/>
+      <w:lvlJc w:val="left"/>
+      <w:pPr>
+        <w:ind w:left="5029" w:hanging="360"/>
+      </w:pPr>
+      <w:rPr>
+        <w:rFonts w:ascii="Symbol" w:hAnsi="Symbol" w:cs="Symbol" w:eastAsia="Symbol" w:hint="default"/>
+      </w:rPr>
+    </w:lvl>
+    <w:lvl w:ilvl="7">
+      <w:start w:val="1"/>
+      <w:numFmt w:val="bullet"/>
+      <w:isLgl w:val="false"/>
+      <w:suff w:val="tab"/>
+      <w:lvlText w:val="o"/>
+      <w:lvlJc w:val="left"/>
+      <w:pPr>
+        <w:ind w:left="5749" w:hanging="360"/>
+      </w:pPr>
+      <w:rPr>
+        <w:rFonts w:ascii="Courier New" w:hAnsi="Courier New" w:cs="Courier New" w:eastAsia="Courier New" w:hint="default"/>
+      </w:rPr>
+    </w:lvl>
+    <w:lvl w:ilvl="8">
+      <w:start w:val="1"/>
+      <w:numFmt w:val="bullet"/>
+      <w:isLgl w:val="false"/>
+      <w:suff w:val="tab"/>
+      <w:lvlText w:val="§"/>
+      <w:lvlJc w:val="left"/>
+      <w:pPr>
+        <w:ind w:left="6469" w:hanging="360"/>
+      </w:pPr>
+      <w:rPr>
+        <w:rFonts w:ascii="Wingdings" w:hAnsi="Wingdings" w:cs="Wingdings" w:eastAsia="Wingdings" w:hint="default"/>
+      </w:rPr>
+    </w:lvl>
+  </w:abstractNum>
   <w:num w:numId="1">
     <w:abstractNumId w:val="0"/>
+  </w:num>
+  <w:num w:numId="2">
+    <w:abstractNumId w:val="1"/>
+  </w:num>
+  <w:num w:numId="3">
+    <w:abstractNumId w:val="2"/>
   </w:num>
 </w:numbering>
 </file>
@@ -678,11 +1457,11 @@
     <w:lsdException w:name="Bibliography" w:uiPriority="37"/>
     <w:lsdException w:name="TOC Heading" w:uiPriority="39" w:qFormat="1"/>
   </w:latentStyles>
-  <w:style w:type="paragraph" w:styleId="11">
+  <w:style w:type="paragraph" w:styleId="636">
     <w:name w:val="Heading 1"/>
-    <w:basedOn w:val="598"/>
-    <w:next w:val="598"/>
-    <w:link w:val="12"/>
+    <w:basedOn w:val="812"/>
+    <w:next w:val="812"/>
+    <w:link w:val="637"/>
     <w:uiPriority w:val="9"/>
     <w:qFormat/>
     <w:pPr>
@@ -697,10 +1476,9 @@
       <w:szCs w:val="40"/>
     </w:rPr>
   </w:style>
-  <w:style w:type="character" w:styleId="12">
+  <w:style w:type="character" w:styleId="637">
     <w:name w:val="Heading 1 Char"/>
-    <w:basedOn w:val="9"/>
-    <w:link w:val="11"/>
+    <w:link w:val="636"/>
     <w:uiPriority w:val="9"/>
     <w:rPr>
       <w:rFonts w:ascii="Arial" w:hAnsi="Arial" w:cs="Arial" w:eastAsia="Arial"/>
@@ -708,11 +1486,11 @@
       <w:szCs w:val="40"/>
     </w:rPr>
   </w:style>
-  <w:style w:type="paragraph" w:styleId="13">
+  <w:style w:type="paragraph" w:styleId="638">
     <w:name w:val="Heading 2"/>
-    <w:basedOn w:val="598"/>
-    <w:next w:val="598"/>
-    <w:link w:val="14"/>
+    <w:basedOn w:val="812"/>
+    <w:next w:val="812"/>
+    <w:link w:val="639"/>
     <w:uiPriority w:val="9"/>
     <w:unhideWhenUsed/>
     <w:qFormat/>
@@ -727,21 +1505,20 @@
       <w:sz w:val="34"/>
     </w:rPr>
   </w:style>
-  <w:style w:type="character" w:styleId="14">
+  <w:style w:type="character" w:styleId="639">
     <w:name w:val="Heading 2 Char"/>
-    <w:basedOn w:val="9"/>
-    <w:link w:val="13"/>
+    <w:link w:val="638"/>
     <w:uiPriority w:val="9"/>
     <w:rPr>
       <w:rFonts w:ascii="Arial" w:hAnsi="Arial" w:cs="Arial" w:eastAsia="Arial"/>
       <w:sz w:val="34"/>
     </w:rPr>
   </w:style>
-  <w:style w:type="paragraph" w:styleId="15">
+  <w:style w:type="paragraph" w:styleId="640">
     <w:name w:val="Heading 3"/>
-    <w:basedOn w:val="598"/>
-    <w:next w:val="598"/>
-    <w:link w:val="16"/>
+    <w:basedOn w:val="812"/>
+    <w:next w:val="812"/>
+    <w:link w:val="641"/>
     <w:uiPriority w:val="9"/>
     <w:unhideWhenUsed/>
     <w:qFormat/>
@@ -757,10 +1534,9 @@
       <w:szCs w:val="30"/>
     </w:rPr>
   </w:style>
-  <w:style w:type="character" w:styleId="16">
+  <w:style w:type="character" w:styleId="641">
     <w:name w:val="Heading 3 Char"/>
-    <w:basedOn w:val="9"/>
-    <w:link w:val="15"/>
+    <w:link w:val="640"/>
     <w:uiPriority w:val="9"/>
     <w:rPr>
       <w:rFonts w:ascii="Arial" w:hAnsi="Arial" w:cs="Arial" w:eastAsia="Arial"/>
@@ -768,11 +1544,11 @@
       <w:szCs w:val="30"/>
     </w:rPr>
   </w:style>
-  <w:style w:type="paragraph" w:styleId="17">
+  <w:style w:type="paragraph" w:styleId="642">
     <w:name w:val="Heading 4"/>
-    <w:basedOn w:val="598"/>
-    <w:next w:val="598"/>
-    <w:link w:val="18"/>
+    <w:basedOn w:val="812"/>
+    <w:next w:val="812"/>
+    <w:link w:val="643"/>
     <w:uiPriority w:val="9"/>
     <w:unhideWhenUsed/>
     <w:qFormat/>
@@ -790,10 +1566,9 @@
       <w:szCs w:val="26"/>
     </w:rPr>
   </w:style>
-  <w:style w:type="character" w:styleId="18">
+  <w:style w:type="character" w:styleId="643">
     <w:name w:val="Heading 4 Char"/>
-    <w:basedOn w:val="9"/>
-    <w:link w:val="17"/>
+    <w:link w:val="642"/>
     <w:uiPriority w:val="9"/>
     <w:rPr>
       <w:rFonts w:ascii="Arial" w:hAnsi="Arial" w:cs="Arial" w:eastAsia="Arial"/>
@@ -803,11 +1578,11 @@
       <w:szCs w:val="26"/>
     </w:rPr>
   </w:style>
-  <w:style w:type="paragraph" w:styleId="19">
+  <w:style w:type="paragraph" w:styleId="644">
     <w:name w:val="Heading 5"/>
-    <w:basedOn w:val="598"/>
-    <w:next w:val="598"/>
-    <w:link w:val="20"/>
+    <w:basedOn w:val="812"/>
+    <w:next w:val="812"/>
+    <w:link w:val="645"/>
     <w:uiPriority w:val="9"/>
     <w:unhideWhenUsed/>
     <w:qFormat/>
@@ -825,10 +1600,9 @@
       <w:szCs w:val="24"/>
     </w:rPr>
   </w:style>
-  <w:style w:type="character" w:styleId="20">
+  <w:style w:type="character" w:styleId="645">
     <w:name w:val="Heading 5 Char"/>
-    <w:basedOn w:val="9"/>
-    <w:link w:val="19"/>
+    <w:link w:val="644"/>
     <w:uiPriority w:val="9"/>
     <w:rPr>
       <w:rFonts w:ascii="Arial" w:hAnsi="Arial" w:cs="Arial" w:eastAsia="Arial"/>
@@ -838,11 +1612,11 @@
       <w:szCs w:val="24"/>
     </w:rPr>
   </w:style>
-  <w:style w:type="paragraph" w:styleId="21">
+  <w:style w:type="paragraph" w:styleId="646">
     <w:name w:val="Heading 6"/>
-    <w:basedOn w:val="598"/>
-    <w:next w:val="598"/>
-    <w:link w:val="22"/>
+    <w:basedOn w:val="812"/>
+    <w:next w:val="812"/>
+    <w:link w:val="647"/>
     <w:uiPriority w:val="9"/>
     <w:unhideWhenUsed/>
     <w:qFormat/>
@@ -860,10 +1634,9 @@
       <w:szCs w:val="22"/>
     </w:rPr>
   </w:style>
-  <w:style w:type="character" w:styleId="22">
+  <w:style w:type="character" w:styleId="647">
     <w:name w:val="Heading 6 Char"/>
-    <w:basedOn w:val="9"/>
-    <w:link w:val="21"/>
+    <w:link w:val="646"/>
     <w:uiPriority w:val="9"/>
     <w:rPr>
       <w:rFonts w:ascii="Arial" w:hAnsi="Arial" w:cs="Arial" w:eastAsia="Arial"/>
@@ -873,11 +1646,11 @@
       <w:szCs w:val="22"/>
     </w:rPr>
   </w:style>
-  <w:style w:type="paragraph" w:styleId="23">
+  <w:style w:type="paragraph" w:styleId="648">
     <w:name w:val="Heading 7"/>
-    <w:basedOn w:val="598"/>
-    <w:next w:val="598"/>
-    <w:link w:val="24"/>
+    <w:basedOn w:val="812"/>
+    <w:next w:val="812"/>
+    <w:link w:val="649"/>
     <w:uiPriority w:val="9"/>
     <w:unhideWhenUsed/>
     <w:qFormat/>
@@ -897,10 +1670,9 @@
       <w:szCs w:val="22"/>
     </w:rPr>
   </w:style>
-  <w:style w:type="character" w:styleId="24">
+  <w:style w:type="character" w:styleId="649">
     <w:name w:val="Heading 7 Char"/>
-    <w:basedOn w:val="9"/>
-    <w:link w:val="23"/>
+    <w:link w:val="648"/>
     <w:uiPriority w:val="9"/>
     <w:rPr>
       <w:rFonts w:ascii="Arial" w:hAnsi="Arial" w:cs="Arial" w:eastAsia="Arial"/>
@@ -912,11 +1684,11 @@
       <w:szCs w:val="22"/>
     </w:rPr>
   </w:style>
-  <w:style w:type="paragraph" w:styleId="25">
+  <w:style w:type="paragraph" w:styleId="650">
     <w:name w:val="Heading 8"/>
-    <w:basedOn w:val="598"/>
-    <w:next w:val="598"/>
-    <w:link w:val="26"/>
+    <w:basedOn w:val="812"/>
+    <w:next w:val="812"/>
+    <w:link w:val="651"/>
     <w:uiPriority w:val="9"/>
     <w:unhideWhenUsed/>
     <w:qFormat/>
@@ -934,10 +1706,9 @@
       <w:szCs w:val="22"/>
     </w:rPr>
   </w:style>
-  <w:style w:type="character" w:styleId="26">
+  <w:style w:type="character" w:styleId="651">
     <w:name w:val="Heading 8 Char"/>
-    <w:basedOn w:val="9"/>
-    <w:link w:val="25"/>
+    <w:link w:val="650"/>
     <w:uiPriority w:val="9"/>
     <w:rPr>
       <w:rFonts w:ascii="Arial" w:hAnsi="Arial" w:cs="Arial" w:eastAsia="Arial"/>
@@ -947,11 +1718,11 @@
       <w:szCs w:val="22"/>
     </w:rPr>
   </w:style>
-  <w:style w:type="paragraph" w:styleId="27">
+  <w:style w:type="paragraph" w:styleId="652">
     <w:name w:val="Heading 9"/>
-    <w:basedOn w:val="598"/>
-    <w:next w:val="598"/>
-    <w:link w:val="28"/>
+    <w:basedOn w:val="812"/>
+    <w:next w:val="812"/>
+    <w:link w:val="653"/>
     <w:uiPriority w:val="9"/>
     <w:unhideWhenUsed/>
     <w:qFormat/>
@@ -969,10 +1740,9 @@
       <w:szCs w:val="21"/>
     </w:rPr>
   </w:style>
-  <w:style w:type="character" w:styleId="28">
+  <w:style w:type="character" w:styleId="653">
     <w:name w:val="Heading 9 Char"/>
-    <w:basedOn w:val="9"/>
-    <w:link w:val="27"/>
+    <w:link w:val="652"/>
     <w:uiPriority w:val="9"/>
     <w:rPr>
       <w:rFonts w:ascii="Arial" w:hAnsi="Arial" w:cs="Arial" w:eastAsia="Arial"/>
@@ -982,11 +1752,11 @@
       <w:szCs w:val="21"/>
     </w:rPr>
   </w:style>
-  <w:style w:type="paragraph" w:styleId="32">
+  <w:style w:type="paragraph" w:styleId="654">
     <w:name w:val="Title"/>
-    <w:basedOn w:val="598"/>
-    <w:next w:val="598"/>
-    <w:link w:val="33"/>
+    <w:basedOn w:val="812"/>
+    <w:next w:val="812"/>
+    <w:link w:val="655"/>
     <w:uiPriority w:val="10"/>
     <w:qFormat/>
     <w:pPr>
@@ -998,21 +1768,20 @@
       <w:szCs w:val="48"/>
     </w:rPr>
   </w:style>
-  <w:style w:type="character" w:styleId="33">
+  <w:style w:type="character" w:styleId="655">
     <w:name w:val="Title Char"/>
-    <w:basedOn w:val="9"/>
-    <w:link w:val="32"/>
+    <w:link w:val="654"/>
     <w:uiPriority w:val="10"/>
     <w:rPr>
       <w:sz w:val="48"/>
       <w:szCs w:val="48"/>
     </w:rPr>
   </w:style>
-  <w:style w:type="paragraph" w:styleId="34">
+  <w:style w:type="paragraph" w:styleId="656">
     <w:name w:val="Subtitle"/>
-    <w:basedOn w:val="598"/>
-    <w:next w:val="598"/>
-    <w:link w:val="35"/>
+    <w:basedOn w:val="812"/>
+    <w:next w:val="812"/>
+    <w:link w:val="657"/>
     <w:uiPriority w:val="11"/>
     <w:qFormat/>
     <w:pPr>
@@ -1023,21 +1792,20 @@
       <w:szCs w:val="24"/>
     </w:rPr>
   </w:style>
-  <w:style w:type="character" w:styleId="35">
+  <w:style w:type="character" w:styleId="657">
     <w:name w:val="Subtitle Char"/>
-    <w:basedOn w:val="9"/>
-    <w:link w:val="34"/>
+    <w:link w:val="656"/>
     <w:uiPriority w:val="11"/>
     <w:rPr>
       <w:sz w:val="24"/>
       <w:szCs w:val="24"/>
     </w:rPr>
   </w:style>
-  <w:style w:type="paragraph" w:styleId="36">
+  <w:style w:type="paragraph" w:styleId="658">
     <w:name w:val="Quote"/>
-    <w:basedOn w:val="598"/>
-    <w:next w:val="598"/>
-    <w:link w:val="37"/>
+    <w:basedOn w:val="812"/>
+    <w:next w:val="812"/>
+    <w:link w:val="659"/>
     <w:uiPriority w:val="29"/>
     <w:qFormat/>
     <w:pPr>
@@ -1047,19 +1815,19 @@
       <w:i/>
     </w:rPr>
   </w:style>
-  <w:style w:type="character" w:styleId="37">
+  <w:style w:type="character" w:styleId="659">
     <w:name w:val="Quote Char"/>
-    <w:link w:val="36"/>
+    <w:link w:val="658"/>
     <w:uiPriority w:val="29"/>
     <w:rPr>
       <w:i/>
     </w:rPr>
   </w:style>
-  <w:style w:type="paragraph" w:styleId="38">
+  <w:style w:type="paragraph" w:styleId="660">
     <w:name w:val="Intense Quote"/>
-    <w:basedOn w:val="598"/>
-    <w:next w:val="598"/>
-    <w:link w:val="39"/>
+    <w:basedOn w:val="812"/>
+    <w:next w:val="812"/>
+    <w:link w:val="661"/>
     <w:uiPriority w:val="30"/>
     <w:qFormat/>
     <w:pPr>
@@ -1077,18 +1845,18 @@
       <w:i/>
     </w:rPr>
   </w:style>
-  <w:style w:type="character" w:styleId="39">
+  <w:style w:type="character" w:styleId="661">
     <w:name w:val="Intense Quote Char"/>
-    <w:link w:val="38"/>
+    <w:link w:val="660"/>
     <w:uiPriority w:val="30"/>
     <w:rPr>
       <w:i/>
     </w:rPr>
   </w:style>
-  <w:style w:type="paragraph" w:styleId="40">
+  <w:style w:type="paragraph" w:styleId="662">
     <w:name w:val="Header"/>
-    <w:basedOn w:val="598"/>
-    <w:link w:val="41"/>
+    <w:basedOn w:val="812"/>
+    <w:link w:val="663"/>
     <w:uiPriority w:val="99"/>
     <w:unhideWhenUsed/>
     <w:pPr>
@@ -1099,16 +1867,15 @@
       </w:tabs>
     </w:pPr>
   </w:style>
-  <w:style w:type="character" w:styleId="41">
+  <w:style w:type="character" w:styleId="663">
     <w:name w:val="Header Char"/>
-    <w:basedOn w:val="9"/>
-    <w:link w:val="40"/>
+    <w:link w:val="662"/>
     <w:uiPriority w:val="99"/>
   </w:style>
-  <w:style w:type="paragraph" w:styleId="42">
+  <w:style w:type="paragraph" w:styleId="664">
     <w:name w:val="Footer"/>
-    <w:basedOn w:val="598"/>
-    <w:link w:val="45"/>
+    <w:basedOn w:val="812"/>
+    <w:link w:val="667"/>
     <w:uiPriority w:val="99"/>
     <w:unhideWhenUsed/>
     <w:pPr>
@@ -1119,16 +1886,15 @@
       </w:tabs>
     </w:pPr>
   </w:style>
-  <w:style w:type="character" w:styleId="43">
+  <w:style w:type="character" w:styleId="665">
     <w:name w:val="Footer Char"/>
-    <w:basedOn w:val="9"/>
-    <w:link w:val="42"/>
+    <w:link w:val="664"/>
     <w:uiPriority w:val="99"/>
   </w:style>
-  <w:style w:type="paragraph" w:styleId="44">
+  <w:style w:type="paragraph" w:styleId="666">
     <w:name w:val="Caption"/>
-    <w:basedOn w:val="598"/>
-    <w:next w:val="598"/>
+    <w:basedOn w:val="812"/>
+    <w:next w:val="812"/>
     <w:uiPriority w:val="35"/>
     <w:semiHidden/>
     <w:unhideWhenUsed/>
@@ -1144,15 +1910,15 @@
       <w:szCs w:val="18"/>
     </w:rPr>
   </w:style>
-  <w:style w:type="character" w:styleId="45">
+  <w:style w:type="character" w:styleId="667">
     <w:name w:val="Caption Char"/>
-    <w:basedOn w:val="44"/>
-    <w:link w:val="42"/>
+    <w:basedOn w:val="666"/>
+    <w:link w:val="664"/>
     <w:uiPriority w:val="99"/>
   </w:style>
-  <w:style w:type="table" w:styleId="46">
+  <w:style w:type="table" w:styleId="668">
     <w:name w:val="Table Grid"/>
-    <w:basedOn w:val="599"/>
+    <w:basedOn w:val="813"/>
     <w:uiPriority w:val="59"/>
     <w:pPr>
       <w:spacing w:after="0" w:line="240" w:lineRule="auto"/>
@@ -1175,9 +1941,9 @@
       </w:tblCellMar>
     </w:tblPr>
   </w:style>
-  <w:style w:type="table" w:styleId="47">
+  <w:style w:type="table" w:styleId="669">
     <w:name w:val="Table Grid Light"/>
-    <w:basedOn w:val="599"/>
+    <w:basedOn w:val="813"/>
     <w:uiPriority w:val="59"/>
     <w:pPr>
       <w:spacing w:after="0" w:line="240" w:lineRule="auto"/>
@@ -1200,9 +1966,9 @@
       </w:tblCellMar>
     </w:tblPr>
   </w:style>
-  <w:style w:type="table" w:styleId="48">
+  <w:style w:type="table" w:styleId="670">
     <w:name w:val="Plain Table 1"/>
-    <w:basedOn w:val="599"/>
+    <w:basedOn w:val="813"/>
     <w:uiPriority w:val="59"/>
     <w:pPr>
       <w:spacing w:after="0" w:line="240" w:lineRule="auto"/>
@@ -1267,9 +2033,9 @@
       </w:rPr>
     </w:tblStylePr>
   </w:style>
-  <w:style w:type="table" w:styleId="49">
+  <w:style w:type="table" w:styleId="671">
     <w:name w:val="Plain Table 2"/>
-    <w:basedOn w:val="599"/>
+    <w:basedOn w:val="813"/>
     <w:uiPriority w:val="59"/>
     <w:pPr>
       <w:spacing w:after="0" w:line="240" w:lineRule="auto"/>
@@ -1352,9 +2118,9 @@
       </w:rPr>
     </w:tblStylePr>
   </w:style>
-  <w:style w:type="table" w:styleId="50">
+  <w:style w:type="table" w:styleId="672">
     <w:name w:val="Plain Table 3"/>
-    <w:basedOn w:val="599"/>
+    <w:basedOn w:val="813"/>
     <w:uiPriority w:val="99"/>
     <w:pPr>
       <w:spacing w:after="0" w:line="240" w:lineRule="auto"/>
@@ -1429,9 +2195,9 @@
       </w:rPr>
     </w:tblStylePr>
   </w:style>
-  <w:style w:type="table" w:styleId="51">
+  <w:style w:type="table" w:styleId="673">
     <w:name w:val="Plain Table 4"/>
-    <w:basedOn w:val="599"/>
+    <w:basedOn w:val="813"/>
     <w:uiPriority w:val="99"/>
     <w:pPr>
       <w:spacing w:after="0" w:line="240" w:lineRule="auto"/>
@@ -1486,9 +2252,9 @@
       </w:rPr>
     </w:tblStylePr>
   </w:style>
-  <w:style w:type="table" w:styleId="52">
+  <w:style w:type="table" w:styleId="674">
     <w:name w:val="Plain Table 5"/>
-    <w:basedOn w:val="599"/>
+    <w:basedOn w:val="813"/>
     <w:uiPriority w:val="99"/>
     <w:pPr>
       <w:spacing w:after="0" w:line="240" w:lineRule="auto"/>
@@ -1574,9 +2340,9 @@
       </w:tcPr>
     </w:tblStylePr>
   </w:style>
-  <w:style w:type="table" w:styleId="53">
+  <w:style w:type="table" w:styleId="675">
     <w:name w:val="Grid Table 1 Light"/>
-    <w:basedOn w:val="599"/>
+    <w:basedOn w:val="813"/>
     <w:uiPriority w:val="99"/>
     <w:pPr>
       <w:spacing w:after="0" w:line="240" w:lineRule="auto"/>
@@ -1639,9 +2405,9 @@
       </w:rPr>
     </w:tblStylePr>
   </w:style>
-  <w:style w:type="table" w:styleId="54">
+  <w:style w:type="table" w:styleId="676">
     <w:name w:val="Grid Table 1 Light - Accent 1"/>
-    <w:basedOn w:val="599"/>
+    <w:basedOn w:val="813"/>
     <w:uiPriority w:val="99"/>
     <w:pPr>
       <w:spacing w:after="0" w:line="240" w:lineRule="auto"/>
@@ -1704,9 +2470,9 @@
       </w:rPr>
     </w:tblStylePr>
   </w:style>
-  <w:style w:type="table" w:styleId="55">
+  <w:style w:type="table" w:styleId="677">
     <w:name w:val="Grid Table 1 Light - Accent 2"/>
-    <w:basedOn w:val="599"/>
+    <w:basedOn w:val="813"/>
     <w:uiPriority w:val="99"/>
     <w:pPr>
       <w:spacing w:after="0" w:line="240" w:lineRule="auto"/>
@@ -1769,9 +2535,9 @@
       </w:rPr>
     </w:tblStylePr>
   </w:style>
-  <w:style w:type="table" w:styleId="56">
+  <w:style w:type="table" w:styleId="678">
     <w:name w:val="Grid Table 1 Light - Accent 3"/>
-    <w:basedOn w:val="599"/>
+    <w:basedOn w:val="813"/>
     <w:uiPriority w:val="99"/>
     <w:pPr>
       <w:spacing w:after="0" w:line="240" w:lineRule="auto"/>
@@ -1834,9 +2600,9 @@
       </w:rPr>
     </w:tblStylePr>
   </w:style>
-  <w:style w:type="table" w:styleId="57">
+  <w:style w:type="table" w:styleId="679">
     <w:name w:val="Grid Table 1 Light - Accent 4"/>
-    <w:basedOn w:val="599"/>
+    <w:basedOn w:val="813"/>
     <w:uiPriority w:val="99"/>
     <w:pPr>
       <w:spacing w:after="0" w:line="240" w:lineRule="auto"/>
@@ -1899,9 +2665,9 @@
       </w:rPr>
     </w:tblStylePr>
   </w:style>
-  <w:style w:type="table" w:styleId="58">
+  <w:style w:type="table" w:styleId="680">
     <w:name w:val="Grid Table 1 Light - Accent 5"/>
-    <w:basedOn w:val="599"/>
+    <w:basedOn w:val="813"/>
     <w:uiPriority w:val="99"/>
     <w:pPr>
       <w:spacing w:after="0" w:line="240" w:lineRule="auto"/>
@@ -1964,9 +2730,9 @@
       </w:rPr>
     </w:tblStylePr>
   </w:style>
-  <w:style w:type="table" w:styleId="59">
+  <w:style w:type="table" w:styleId="681">
     <w:name w:val="Grid Table 1 Light - Accent 6"/>
-    <w:basedOn w:val="599"/>
+    <w:basedOn w:val="813"/>
     <w:uiPriority w:val="99"/>
     <w:pPr>
       <w:spacing w:after="0" w:line="240" w:lineRule="auto"/>
@@ -2029,9 +2795,9 @@
       </w:rPr>
     </w:tblStylePr>
   </w:style>
-  <w:style w:type="table" w:styleId="60">
+  <w:style w:type="table" w:styleId="682">
     <w:name w:val="Grid Table 2"/>
-    <w:basedOn w:val="599"/>
+    <w:basedOn w:val="813"/>
     <w:uiPriority w:val="99"/>
     <w:pPr>
       <w:spacing w:after="0" w:line="240" w:lineRule="auto"/>
@@ -2109,9 +2875,9 @@
       </w:tcPr>
     </w:tblStylePr>
   </w:style>
-  <w:style w:type="table" w:styleId="61">
+  <w:style w:type="table" w:styleId="683">
     <w:name w:val="Grid Table 2 - Accent 1"/>
-    <w:basedOn w:val="599"/>
+    <w:basedOn w:val="813"/>
     <w:uiPriority w:val="99"/>
     <w:pPr>
       <w:spacing w:after="0" w:line="240" w:lineRule="auto"/>
@@ -2189,9 +2955,9 @@
       </w:tcPr>
     </w:tblStylePr>
   </w:style>
-  <w:style w:type="table" w:styleId="62">
+  <w:style w:type="table" w:styleId="684">
     <w:name w:val="Grid Table 2 - Accent 2"/>
-    <w:basedOn w:val="599"/>
+    <w:basedOn w:val="813"/>
     <w:uiPriority w:val="99"/>
     <w:pPr>
       <w:spacing w:after="0" w:line="240" w:lineRule="auto"/>
@@ -2269,9 +3035,9 @@
       </w:tcPr>
     </w:tblStylePr>
   </w:style>
-  <w:style w:type="table" w:styleId="63">
+  <w:style w:type="table" w:styleId="685">
     <w:name w:val="Grid Table 2 - Accent 3"/>
-    <w:basedOn w:val="599"/>
+    <w:basedOn w:val="813"/>
     <w:uiPriority w:val="99"/>
     <w:pPr>
       <w:spacing w:after="0" w:line="240" w:lineRule="auto"/>
@@ -2349,9 +3115,9 @@
       </w:tcPr>
     </w:tblStylePr>
   </w:style>
-  <w:style w:type="table" w:styleId="64">
+  <w:style w:type="table" w:styleId="686">
     <w:name w:val="Grid Table 2 - Accent 4"/>
-    <w:basedOn w:val="599"/>
+    <w:basedOn w:val="813"/>
     <w:uiPriority w:val="99"/>
     <w:pPr>
       <w:spacing w:after="0" w:line="240" w:lineRule="auto"/>
@@ -2429,9 +3195,9 @@
       </w:tcPr>
     </w:tblStylePr>
   </w:style>
-  <w:style w:type="table" w:styleId="65">
+  <w:style w:type="table" w:styleId="687">
     <w:name w:val="Grid Table 2 - Accent 5"/>
-    <w:basedOn w:val="599"/>
+    <w:basedOn w:val="813"/>
     <w:uiPriority w:val="99"/>
     <w:pPr>
       <w:spacing w:after="0" w:line="240" w:lineRule="auto"/>
@@ -2509,9 +3275,9 @@
       </w:tcPr>
     </w:tblStylePr>
   </w:style>
-  <w:style w:type="table" w:styleId="66">
+  <w:style w:type="table" w:styleId="688">
     <w:name w:val="Grid Table 2 - Accent 6"/>
-    <w:basedOn w:val="599"/>
+    <w:basedOn w:val="813"/>
     <w:uiPriority w:val="99"/>
     <w:pPr>
       <w:spacing w:after="0" w:line="240" w:lineRule="auto"/>
@@ -2589,9 +3355,9 @@
       </w:tcPr>
     </w:tblStylePr>
   </w:style>
-  <w:style w:type="table" w:styleId="67">
+  <w:style w:type="table" w:styleId="689">
     <w:name w:val="Grid Table 3"/>
-    <w:basedOn w:val="599"/>
+    <w:basedOn w:val="813"/>
     <w:uiPriority w:val="99"/>
     <w:pPr>
       <w:spacing w:after="0" w:line="240" w:lineRule="auto"/>
@@ -2690,9 +3456,9 @@
       </w:tcPr>
     </w:tblStylePr>
   </w:style>
-  <w:style w:type="table" w:styleId="68">
+  <w:style w:type="table" w:styleId="690">
     <w:name w:val="Grid Table 3 - Accent 1"/>
-    <w:basedOn w:val="599"/>
+    <w:basedOn w:val="813"/>
     <w:uiPriority w:val="99"/>
     <w:pPr>
       <w:spacing w:after="0" w:line="240" w:lineRule="auto"/>
@@ -2791,9 +3557,9 @@
       </w:tcPr>
     </w:tblStylePr>
   </w:style>
-  <w:style w:type="table" w:styleId="69">
+  <w:style w:type="table" w:styleId="691">
     <w:name w:val="Grid Table 3 - Accent 2"/>
-    <w:basedOn w:val="599"/>
+    <w:basedOn w:val="813"/>
     <w:uiPriority w:val="99"/>
     <w:pPr>
       <w:spacing w:after="0" w:line="240" w:lineRule="auto"/>
@@ -2892,9 +3658,9 @@
       </w:tcPr>
     </w:tblStylePr>
   </w:style>
-  <w:style w:type="table" w:styleId="70">
+  <w:style w:type="table" w:styleId="692">
     <w:name w:val="Grid Table 3 - Accent 3"/>
-    <w:basedOn w:val="599"/>
+    <w:basedOn w:val="813"/>
     <w:uiPriority w:val="99"/>
     <w:pPr>
       <w:spacing w:after="0" w:line="240" w:lineRule="auto"/>
@@ -2993,9 +3759,9 @@
       </w:tcPr>
     </w:tblStylePr>
   </w:style>
-  <w:style w:type="table" w:styleId="71">
+  <w:style w:type="table" w:styleId="693">
     <w:name w:val="Grid Table 3 - Accent 4"/>
-    <w:basedOn w:val="599"/>
+    <w:basedOn w:val="813"/>
     <w:uiPriority w:val="99"/>
     <w:pPr>
       <w:spacing w:after="0" w:line="240" w:lineRule="auto"/>
@@ -3094,9 +3860,9 @@
       </w:tcPr>
     </w:tblStylePr>
   </w:style>
-  <w:style w:type="table" w:styleId="72">
+  <w:style w:type="table" w:styleId="694">
     <w:name w:val="Grid Table 3 - Accent 5"/>
-    <w:basedOn w:val="599"/>
+    <w:basedOn w:val="813"/>
     <w:uiPriority w:val="99"/>
     <w:pPr>
       <w:spacing w:after="0" w:line="240" w:lineRule="auto"/>
@@ -3195,9 +3961,9 @@
       </w:tcPr>
     </w:tblStylePr>
   </w:style>
-  <w:style w:type="table" w:styleId="73">
+  <w:style w:type="table" w:styleId="695">
     <w:name w:val="Grid Table 3 - Accent 6"/>
-    <w:basedOn w:val="599"/>
+    <w:basedOn w:val="813"/>
     <w:uiPriority w:val="99"/>
     <w:pPr>
       <w:spacing w:after="0" w:line="240" w:lineRule="auto"/>
@@ -3296,9 +4062,9 @@
       </w:tcPr>
     </w:tblStylePr>
   </w:style>
-  <w:style w:type="table" w:styleId="74">
+  <w:style w:type="table" w:styleId="696">
     <w:name w:val="Grid Table 4"/>
-    <w:basedOn w:val="599"/>
+    <w:basedOn w:val="813"/>
     <w:uiPriority w:val="59"/>
     <w:pPr>
       <w:spacing w:after="0" w:line="240" w:lineRule="auto"/>
@@ -3377,9 +4143,9 @@
       </w:tcPr>
     </w:tblStylePr>
   </w:style>
-  <w:style w:type="table" w:styleId="75">
+  <w:style w:type="table" w:styleId="697">
     <w:name w:val="Grid Table 4 - Accent 1"/>
-    <w:basedOn w:val="599"/>
+    <w:basedOn w:val="813"/>
     <w:uiPriority w:val="59"/>
     <w:pPr>
       <w:spacing w:after="0" w:line="240" w:lineRule="auto"/>
@@ -3458,9 +4224,9 @@
       </w:tcPr>
     </w:tblStylePr>
   </w:style>
-  <w:style w:type="table" w:styleId="76">
+  <w:style w:type="table" w:styleId="698">
     <w:name w:val="Grid Table 4 - Accent 2"/>
-    <w:basedOn w:val="599"/>
+    <w:basedOn w:val="813"/>
     <w:uiPriority w:val="59"/>
     <w:pPr>
       <w:spacing w:after="0" w:line="240" w:lineRule="auto"/>
@@ -3539,9 +4305,9 @@
       </w:tcPr>
     </w:tblStylePr>
   </w:style>
-  <w:style w:type="table" w:styleId="77">
+  <w:style w:type="table" w:styleId="699">
     <w:name w:val="Grid Table 4 - Accent 3"/>
-    <w:basedOn w:val="599"/>
+    <w:basedOn w:val="813"/>
     <w:uiPriority w:val="59"/>
     <w:pPr>
       <w:spacing w:after="0" w:line="240" w:lineRule="auto"/>
@@ -3620,9 +4386,9 @@
       </w:tcPr>
     </w:tblStylePr>
   </w:style>
-  <w:style w:type="table" w:styleId="78">
+  <w:style w:type="table" w:styleId="700">
     <w:name w:val="Grid Table 4 - Accent 4"/>
-    <w:basedOn w:val="599"/>
+    <w:basedOn w:val="813"/>
     <w:uiPriority w:val="59"/>
     <w:pPr>
       <w:spacing w:after="0" w:line="240" w:lineRule="auto"/>
@@ -3701,9 +4467,9 @@
       </w:tcPr>
     </w:tblStylePr>
   </w:style>
-  <w:style w:type="table" w:styleId="79">
+  <w:style w:type="table" w:styleId="701">
     <w:name w:val="Grid Table 4 - Accent 5"/>
-    <w:basedOn w:val="599"/>
+    <w:basedOn w:val="813"/>
     <w:uiPriority w:val="59"/>
     <w:pPr>
       <w:spacing w:after="0" w:line="240" w:lineRule="auto"/>
@@ -3782,9 +4548,9 @@
       </w:tcPr>
     </w:tblStylePr>
   </w:style>
-  <w:style w:type="table" w:styleId="80">
+  <w:style w:type="table" w:styleId="702">
     <w:name w:val="Grid Table 4 - Accent 6"/>
-    <w:basedOn w:val="599"/>
+    <w:basedOn w:val="813"/>
     <w:uiPriority w:val="59"/>
     <w:pPr>
       <w:spacing w:after="0" w:line="240" w:lineRule="auto"/>
@@ -3863,9 +4629,9 @@
       </w:tcPr>
     </w:tblStylePr>
   </w:style>
-  <w:style w:type="table" w:styleId="81">
+  <w:style w:type="table" w:styleId="703">
     <w:name w:val="Grid Table 5 Dark"/>
-    <w:basedOn w:val="599"/>
+    <w:basedOn w:val="813"/>
     <w:uiPriority w:val="99"/>
     <w:pPr>
       <w:spacing w:after="0" w:line="240" w:lineRule="auto"/>
@@ -3942,9 +4708,9 @@
       </w:tcPr>
     </w:tblStylePr>
   </w:style>
-  <w:style w:type="table" w:styleId="82">
+  <w:style w:type="table" w:styleId="704">
     <w:name w:val="Grid Table 5 Dark- Accent 1"/>
-    <w:basedOn w:val="599"/>
+    <w:basedOn w:val="813"/>
     <w:uiPriority w:val="99"/>
     <w:pPr>
       <w:spacing w:after="0" w:line="240" w:lineRule="auto"/>
@@ -4021,9 +4787,9 @@
       </w:tcPr>
     </w:tblStylePr>
   </w:style>
-  <w:style w:type="table" w:styleId="83">
+  <w:style w:type="table" w:styleId="705">
     <w:name w:val="Grid Table 5 Dark - Accent 2"/>
-    <w:basedOn w:val="599"/>
+    <w:basedOn w:val="813"/>
     <w:uiPriority w:val="99"/>
     <w:pPr>
       <w:spacing w:after="0" w:line="240" w:lineRule="auto"/>
@@ -4100,9 +4866,9 @@
       </w:tcPr>
     </w:tblStylePr>
   </w:style>
-  <w:style w:type="table" w:styleId="84">
+  <w:style w:type="table" w:styleId="706">
     <w:name w:val="Grid Table 5 Dark - Accent 3"/>
-    <w:basedOn w:val="599"/>
+    <w:basedOn w:val="813"/>
     <w:uiPriority w:val="99"/>
     <w:pPr>
       <w:spacing w:after="0" w:line="240" w:lineRule="auto"/>
@@ -4179,9 +4945,9 @@
       </w:tcPr>
     </w:tblStylePr>
   </w:style>
-  <w:style w:type="table" w:styleId="85">
+  <w:style w:type="table" w:styleId="707">
     <w:name w:val="Grid Table 5 Dark- Accent 4"/>
-    <w:basedOn w:val="599"/>
+    <w:basedOn w:val="813"/>
     <w:uiPriority w:val="99"/>
     <w:pPr>
       <w:spacing w:after="0" w:line="240" w:lineRule="auto"/>
@@ -4258,9 +5024,9 @@
       </w:tcPr>
     </w:tblStylePr>
   </w:style>
-  <w:style w:type="table" w:styleId="86">
+  <w:style w:type="table" w:styleId="708">
     <w:name w:val="Grid Table 5 Dark - Accent 5"/>
-    <w:basedOn w:val="599"/>
+    <w:basedOn w:val="813"/>
     <w:uiPriority w:val="99"/>
     <w:pPr>
       <w:spacing w:after="0" w:line="240" w:lineRule="auto"/>
@@ -4337,9 +5103,9 @@
       </w:tcPr>
     </w:tblStylePr>
   </w:style>
-  <w:style w:type="table" w:styleId="87">
+  <w:style w:type="table" w:styleId="709">
     <w:name w:val="Grid Table 5 Dark - Accent 6"/>
-    <w:basedOn w:val="599"/>
+    <w:basedOn w:val="813"/>
     <w:uiPriority w:val="99"/>
     <w:pPr>
       <w:spacing w:after="0" w:line="240" w:lineRule="auto"/>
@@ -4416,9 +5182,9 @@
       </w:tcPr>
     </w:tblStylePr>
   </w:style>
-  <w:style w:type="table" w:styleId="88">
+  <w:style w:type="table" w:styleId="710">
     <w:name w:val="Grid Table 6 Colorful"/>
-    <w:basedOn w:val="599"/>
+    <w:basedOn w:val="813"/>
     <w:uiPriority w:val="99"/>
     <w:pPr>
       <w:spacing w:after="0" w:line="240" w:lineRule="auto"/>
@@ -4495,9 +5261,9 @@
       </w:rPr>
     </w:tblStylePr>
   </w:style>
-  <w:style w:type="table" w:styleId="89">
+  <w:style w:type="table" w:styleId="711">
     <w:name w:val="Grid Table 6 Colorful - Accent 1"/>
-    <w:basedOn w:val="599"/>
+    <w:basedOn w:val="813"/>
     <w:uiPriority w:val="99"/>
     <w:pPr>
       <w:spacing w:after="0" w:line="240" w:lineRule="auto"/>
@@ -4574,9 +5340,9 @@
       </w:rPr>
     </w:tblStylePr>
   </w:style>
-  <w:style w:type="table" w:styleId="90">
+  <w:style w:type="table" w:styleId="712">
     <w:name w:val="Grid Table 6 Colorful - Accent 2"/>
-    <w:basedOn w:val="599"/>
+    <w:basedOn w:val="813"/>
     <w:uiPriority w:val="99"/>
     <w:pPr>
       <w:spacing w:after="0" w:line="240" w:lineRule="auto"/>
@@ -4653,9 +5419,9 @@
       </w:rPr>
     </w:tblStylePr>
   </w:style>
-  <w:style w:type="table" w:styleId="91">
+  <w:style w:type="table" w:styleId="713">
     <w:name w:val="Grid Table 6 Colorful - Accent 3"/>
-    <w:basedOn w:val="599"/>
+    <w:basedOn w:val="813"/>
     <w:uiPriority w:val="99"/>
     <w:pPr>
       <w:spacing w:after="0" w:line="240" w:lineRule="auto"/>
@@ -4732,9 +5498,9 @@
       </w:rPr>
     </w:tblStylePr>
   </w:style>
-  <w:style w:type="table" w:styleId="92">
+  <w:style w:type="table" w:styleId="714">
     <w:name w:val="Grid Table 6 Colorful - Accent 4"/>
-    <w:basedOn w:val="599"/>
+    <w:basedOn w:val="813"/>
     <w:uiPriority w:val="99"/>
     <w:pPr>
       <w:spacing w:after="0" w:line="240" w:lineRule="auto"/>
@@ -4811,9 +5577,9 @@
       </w:rPr>
     </w:tblStylePr>
   </w:style>
-  <w:style w:type="table" w:styleId="93">
+  <w:style w:type="table" w:styleId="715">
     <w:name w:val="Grid Table 6 Colorful - Accent 5"/>
-    <w:basedOn w:val="599"/>
+    <w:basedOn w:val="813"/>
     <w:uiPriority w:val="99"/>
     <w:pPr>
       <w:spacing w:after="0" w:line="240" w:lineRule="auto"/>
@@ -4890,9 +5656,9 @@
       </w:rPr>
     </w:tblStylePr>
   </w:style>
-  <w:style w:type="table" w:styleId="94">
+  <w:style w:type="table" w:styleId="716">
     <w:name w:val="Grid Table 6 Colorful - Accent 6"/>
-    <w:basedOn w:val="599"/>
+    <w:basedOn w:val="813"/>
     <w:uiPriority w:val="99"/>
     <w:pPr>
       <w:spacing w:after="0" w:line="240" w:lineRule="auto"/>
@@ -4969,9 +5735,9 @@
       </w:rPr>
     </w:tblStylePr>
   </w:style>
-  <w:style w:type="table" w:styleId="95">
+  <w:style w:type="table" w:styleId="717">
     <w:name w:val="Grid Table 7 Colorful"/>
-    <w:basedOn w:val="599"/>
+    <w:basedOn w:val="813"/>
     <w:uiPriority w:val="99"/>
     <w:pPr>
       <w:spacing w:after="0" w:line="240" w:lineRule="auto"/>
@@ -5022,9 +5788,9 @@
       <w:tcPr>
         <w:shd w:color="ffffff"/>
         <w:tcBorders>
-          <w:top w:val="none"/>
-          <w:left w:val="none"/>
-          <w:bottom w:val="none"/>
+          <w:top w:val="none" w:color="000000" w:sz="4" w:space="0"/>
+          <w:left w:val="none" w:color="000000" w:sz="4" w:space="0"/>
+          <w:bottom w:val="none" w:color="000000" w:sz="4" w:space="0"/>
           <w:right w:val="single" w:color="000000" w:themeColor="text1" w:themeTint="80" w:sz="4" w:space="0"/>
         </w:tcBorders>
       </w:tcPr>
@@ -5039,10 +5805,10 @@
       <w:tcPr>
         <w:shd w:val="clear" w:color="ffffff" w:themeColor="light1" w:fill="ffffff" w:themeFill="light1"/>
         <w:tcBorders>
-          <w:top w:val="none"/>
-          <w:left w:val="none"/>
+          <w:top w:val="none" w:color="000000" w:sz="4" w:space="0"/>
+          <w:left w:val="none" w:color="000000" w:sz="4" w:space="0"/>
           <w:bottom w:val="single" w:color="000000" w:themeColor="text1" w:themeTint="80" w:sz="4" w:space="0"/>
-          <w:right w:val="none"/>
+          <w:right w:val="none" w:color="000000" w:sz="4" w:space="0"/>
         </w:tcBorders>
       </w:tcPr>
     </w:tblStylePr>
@@ -5056,10 +5822,10 @@
       <w:tcPr>
         <w:shd w:color="ffffff"/>
         <w:tcBorders>
-          <w:top w:val="none"/>
+          <w:top w:val="none" w:color="000000" w:sz="4" w:space="0"/>
           <w:left w:val="single" w:color="000000" w:themeColor="text1" w:themeTint="80" w:sz="4" w:space="0"/>
-          <w:bottom w:val="none"/>
-          <w:right w:val="none"/>
+          <w:bottom w:val="none" w:color="000000" w:sz="4" w:space="0"/>
+          <w:right w:val="none" w:color="000000" w:sz="4" w:space="0"/>
         </w:tcBorders>
       </w:tcPr>
     </w:tblStylePr>
@@ -5074,16 +5840,16 @@
         <w:shd w:val="clear" w:color="ffffff" w:themeColor="light1" w:fill="ffffff" w:themeFill="light1"/>
         <w:tcBorders>
           <w:top w:val="single" w:color="000000" w:themeColor="text1" w:themeTint="80" w:sz="4" w:space="0"/>
-          <w:left w:val="none"/>
-          <w:bottom w:val="none"/>
-          <w:right w:val="none"/>
-        </w:tcBorders>
-      </w:tcPr>
-    </w:tblStylePr>
-  </w:style>
-  <w:style w:type="table" w:styleId="96">
+          <w:left w:val="none" w:color="000000" w:sz="4" w:space="0"/>
+          <w:bottom w:val="none" w:color="000000" w:sz="4" w:space="0"/>
+          <w:right w:val="none" w:color="000000" w:sz="4" w:space="0"/>
+        </w:tcBorders>
+      </w:tcPr>
+    </w:tblStylePr>
+  </w:style>
+  <w:style w:type="table" w:styleId="718">
     <w:name w:val="Grid Table 7 Colorful - Accent 1"/>
-    <w:basedOn w:val="599"/>
+    <w:basedOn w:val="813"/>
     <w:uiPriority w:val="99"/>
     <w:pPr>
       <w:spacing w:after="0" w:line="240" w:lineRule="auto"/>
@@ -5134,9 +5900,9 @@
       <w:tcPr>
         <w:shd w:color="ffffff"/>
         <w:tcBorders>
-          <w:top w:val="none"/>
-          <w:left w:val="none"/>
-          <w:bottom w:val="none"/>
+          <w:top w:val="none" w:color="000000" w:sz="4" w:space="0"/>
+          <w:left w:val="none" w:color="000000" w:sz="4" w:space="0"/>
+          <w:bottom w:val="none" w:color="000000" w:sz="4" w:space="0"/>
           <w:right w:val="single" w:color="000000" w:themeColor="accent1" w:themeTint="80" w:sz="4" w:space="0"/>
         </w:tcBorders>
       </w:tcPr>
@@ -5151,10 +5917,10 @@
       <w:tcPr>
         <w:shd w:val="clear" w:color="ffffff" w:themeColor="light1" w:fill="ffffff" w:themeFill="light1"/>
         <w:tcBorders>
-          <w:top w:val="none"/>
-          <w:left w:val="none"/>
+          <w:top w:val="none" w:color="000000" w:sz="4" w:space="0"/>
+          <w:left w:val="none" w:color="000000" w:sz="4" w:space="0"/>
           <w:bottom w:val="single" w:color="000000" w:themeColor="accent1" w:themeTint="80" w:sz="4" w:space="0"/>
-          <w:right w:val="none"/>
+          <w:right w:val="none" w:color="000000" w:sz="4" w:space="0"/>
         </w:tcBorders>
       </w:tcPr>
     </w:tblStylePr>
@@ -5168,10 +5934,10 @@
       <w:tcPr>
         <w:shd w:color="ffffff"/>
         <w:tcBorders>
-          <w:top w:val="none"/>
+          <w:top w:val="none" w:color="000000" w:sz="4" w:space="0"/>
           <w:left w:val="single" w:color="000000" w:themeColor="accent1" w:themeTint="80" w:sz="4" w:space="0"/>
-          <w:bottom w:val="none"/>
-          <w:right w:val="none"/>
+          <w:bottom w:val="none" w:color="000000" w:sz="4" w:space="0"/>
+          <w:right w:val="none" w:color="000000" w:sz="4" w:space="0"/>
         </w:tcBorders>
       </w:tcPr>
     </w:tblStylePr>
@@ -5186,16 +5952,16 @@
         <w:shd w:val="clear" w:color="ffffff" w:themeColor="light1" w:fill="ffffff" w:themeFill="light1"/>
         <w:tcBorders>
           <w:top w:val="single" w:color="000000" w:themeColor="accent1" w:themeTint="80" w:sz="4" w:space="0"/>
-          <w:left w:val="none"/>
-          <w:bottom w:val="none"/>
-          <w:right w:val="none"/>
-        </w:tcBorders>
-      </w:tcPr>
-    </w:tblStylePr>
-  </w:style>
-  <w:style w:type="table" w:styleId="97">
+          <w:left w:val="none" w:color="000000" w:sz="4" w:space="0"/>
+          <w:bottom w:val="none" w:color="000000" w:sz="4" w:space="0"/>
+          <w:right w:val="none" w:color="000000" w:sz="4" w:space="0"/>
+        </w:tcBorders>
+      </w:tcPr>
+    </w:tblStylePr>
+  </w:style>
+  <w:style w:type="table" w:styleId="719">
     <w:name w:val="Grid Table 7 Colorful - Accent 2"/>
-    <w:basedOn w:val="599"/>
+    <w:basedOn w:val="813"/>
     <w:uiPriority w:val="99"/>
     <w:pPr>
       <w:spacing w:after="0" w:line="240" w:lineRule="auto"/>
@@ -5246,9 +6012,9 @@
       <w:tcPr>
         <w:shd w:color="ffffff"/>
         <w:tcBorders>
-          <w:top w:val="none"/>
-          <w:left w:val="none"/>
-          <w:bottom w:val="none"/>
+          <w:top w:val="none" w:color="000000" w:sz="4" w:space="0"/>
+          <w:left w:val="none" w:color="000000" w:sz="4" w:space="0"/>
+          <w:bottom w:val="none" w:color="000000" w:sz="4" w:space="0"/>
           <w:right w:val="single" w:color="000000" w:themeColor="accent2" w:themeTint="97" w:sz="4" w:space="0"/>
         </w:tcBorders>
       </w:tcPr>
@@ -5263,10 +6029,10 @@
       <w:tcPr>
         <w:shd w:val="clear" w:color="ffffff" w:themeColor="light1" w:fill="ffffff" w:themeFill="light1"/>
         <w:tcBorders>
-          <w:top w:val="none"/>
-          <w:left w:val="none"/>
+          <w:top w:val="none" w:color="000000" w:sz="4" w:space="0"/>
+          <w:left w:val="none" w:color="000000" w:sz="4" w:space="0"/>
           <w:bottom w:val="single" w:color="000000" w:themeColor="accent2" w:themeTint="97" w:sz="4" w:space="0"/>
-          <w:right w:val="none"/>
+          <w:right w:val="none" w:color="000000" w:sz="4" w:space="0"/>
         </w:tcBorders>
       </w:tcPr>
     </w:tblStylePr>
@@ -5280,10 +6046,10 @@
       <w:tcPr>
         <w:shd w:color="ffffff"/>
         <w:tcBorders>
-          <w:top w:val="none"/>
+          <w:top w:val="none" w:color="000000" w:sz="4" w:space="0"/>
           <w:left w:val="single" w:color="000000" w:themeColor="accent2" w:themeTint="97" w:sz="4" w:space="0"/>
-          <w:bottom w:val="none"/>
-          <w:right w:val="none"/>
+          <w:bottom w:val="none" w:color="000000" w:sz="4" w:space="0"/>
+          <w:right w:val="none" w:color="000000" w:sz="4" w:space="0"/>
         </w:tcBorders>
       </w:tcPr>
     </w:tblStylePr>
@@ -5298,16 +6064,16 @@
         <w:shd w:val="clear" w:color="ffffff" w:themeColor="light1" w:fill="ffffff" w:themeFill="light1"/>
         <w:tcBorders>
           <w:top w:val="single" w:color="000000" w:themeColor="accent2" w:themeTint="97" w:sz="4" w:space="0"/>
-          <w:left w:val="none"/>
-          <w:bottom w:val="none"/>
-          <w:right w:val="none"/>
-        </w:tcBorders>
-      </w:tcPr>
-    </w:tblStylePr>
-  </w:style>
-  <w:style w:type="table" w:styleId="98">
+          <w:left w:val="none" w:color="000000" w:sz="4" w:space="0"/>
+          <w:bottom w:val="none" w:color="000000" w:sz="4" w:space="0"/>
+          <w:right w:val="none" w:color="000000" w:sz="4" w:space="0"/>
+        </w:tcBorders>
+      </w:tcPr>
+    </w:tblStylePr>
+  </w:style>
+  <w:style w:type="table" w:styleId="720">
     <w:name w:val="Grid Table 7 Colorful - Accent 3"/>
-    <w:basedOn w:val="599"/>
+    <w:basedOn w:val="813"/>
     <w:uiPriority w:val="99"/>
     <w:pPr>
       <w:spacing w:after="0" w:line="240" w:lineRule="auto"/>
@@ -5358,9 +6124,9 @@
       <w:tcPr>
         <w:shd w:color="ffffff"/>
         <w:tcBorders>
-          <w:top w:val="none"/>
-          <w:left w:val="none"/>
-          <w:bottom w:val="none"/>
+          <w:top w:val="none" w:color="000000" w:sz="4" w:space="0"/>
+          <w:left w:val="none" w:color="000000" w:sz="4" w:space="0"/>
+          <w:bottom w:val="none" w:color="000000" w:sz="4" w:space="0"/>
           <w:right w:val="single" w:color="000000" w:themeColor="accent3" w:themeTint="FE" w:sz="4" w:space="0"/>
         </w:tcBorders>
       </w:tcPr>
@@ -5375,10 +6141,10 @@
       <w:tcPr>
         <w:shd w:val="clear" w:color="ffffff" w:themeColor="light1" w:fill="ffffff" w:themeFill="light1"/>
         <w:tcBorders>
-          <w:top w:val="none"/>
-          <w:left w:val="none"/>
+          <w:top w:val="none" w:color="000000" w:sz="4" w:space="0"/>
+          <w:left w:val="none" w:color="000000" w:sz="4" w:space="0"/>
           <w:bottom w:val="single" w:color="000000" w:themeColor="accent3" w:themeTint="FE" w:sz="4" w:space="0"/>
-          <w:right w:val="none"/>
+          <w:right w:val="none" w:color="000000" w:sz="4" w:space="0"/>
         </w:tcBorders>
       </w:tcPr>
     </w:tblStylePr>
@@ -5392,10 +6158,10 @@
       <w:tcPr>
         <w:shd w:color="ffffff"/>
         <w:tcBorders>
-          <w:top w:val="none"/>
+          <w:top w:val="none" w:color="000000" w:sz="4" w:space="0"/>
           <w:left w:val="single" w:color="000000" w:themeColor="accent3" w:themeTint="FE" w:sz="4" w:space="0"/>
-          <w:bottom w:val="none"/>
-          <w:right w:val="none"/>
+          <w:bottom w:val="none" w:color="000000" w:sz="4" w:space="0"/>
+          <w:right w:val="none" w:color="000000" w:sz="4" w:space="0"/>
         </w:tcBorders>
       </w:tcPr>
     </w:tblStylePr>
@@ -5410,16 +6176,16 @@
         <w:shd w:val="clear" w:color="ffffff" w:themeColor="light1" w:fill="ffffff" w:themeFill="light1"/>
         <w:tcBorders>
           <w:top w:val="single" w:color="000000" w:themeColor="accent3" w:themeTint="FE" w:sz="4" w:space="0"/>
-          <w:left w:val="none"/>
-          <w:bottom w:val="none"/>
-          <w:right w:val="none"/>
-        </w:tcBorders>
-      </w:tcPr>
-    </w:tblStylePr>
-  </w:style>
-  <w:style w:type="table" w:styleId="99">
+          <w:left w:val="none" w:color="000000" w:sz="4" w:space="0"/>
+          <w:bottom w:val="none" w:color="000000" w:sz="4" w:space="0"/>
+          <w:right w:val="none" w:color="000000" w:sz="4" w:space="0"/>
+        </w:tcBorders>
+      </w:tcPr>
+    </w:tblStylePr>
+  </w:style>
+  <w:style w:type="table" w:styleId="721">
     <w:name w:val="Grid Table 7 Colorful - Accent 4"/>
-    <w:basedOn w:val="599"/>
+    <w:basedOn w:val="813"/>
     <w:uiPriority w:val="99"/>
     <w:pPr>
       <w:spacing w:after="0" w:line="240" w:lineRule="auto"/>
@@ -5470,9 +6236,9 @@
       <w:tcPr>
         <w:shd w:color="ffffff"/>
         <w:tcBorders>
-          <w:top w:val="none"/>
-          <w:left w:val="none"/>
-          <w:bottom w:val="none"/>
+          <w:top w:val="none" w:color="000000" w:sz="4" w:space="0"/>
+          <w:left w:val="none" w:color="000000" w:sz="4" w:space="0"/>
+          <w:bottom w:val="none" w:color="000000" w:sz="4" w:space="0"/>
           <w:right w:val="single" w:color="000000" w:themeColor="accent4" w:themeTint="9A" w:sz="4" w:space="0"/>
         </w:tcBorders>
       </w:tcPr>
@@ -5487,10 +6253,10 @@
       <w:tcPr>
         <w:shd w:val="clear" w:color="ffffff" w:themeColor="light1" w:fill="ffffff" w:themeFill="light1"/>
         <w:tcBorders>
-          <w:top w:val="none"/>
-          <w:left w:val="none"/>
+          <w:top w:val="none" w:color="000000" w:sz="4" w:space="0"/>
+          <w:left w:val="none" w:color="000000" w:sz="4" w:space="0"/>
           <w:bottom w:val="single" w:color="000000" w:themeColor="accent4" w:themeTint="9A" w:sz="4" w:space="0"/>
-          <w:right w:val="none"/>
+          <w:right w:val="none" w:color="000000" w:sz="4" w:space="0"/>
         </w:tcBorders>
       </w:tcPr>
     </w:tblStylePr>
@@ -5504,10 +6270,10 @@
       <w:tcPr>
         <w:shd w:color="ffffff"/>
         <w:tcBorders>
-          <w:top w:val="none"/>
+          <w:top w:val="none" w:color="000000" w:sz="4" w:space="0"/>
           <w:left w:val="single" w:color="000000" w:themeColor="accent4" w:themeTint="9A" w:sz="4" w:space="0"/>
-          <w:bottom w:val="none"/>
-          <w:right w:val="none"/>
+          <w:bottom w:val="none" w:color="000000" w:sz="4" w:space="0"/>
+          <w:right w:val="none" w:color="000000" w:sz="4" w:space="0"/>
         </w:tcBorders>
       </w:tcPr>
     </w:tblStylePr>
@@ -5522,16 +6288,16 @@
         <w:shd w:val="clear" w:color="ffffff" w:themeColor="light1" w:fill="ffffff" w:themeFill="light1"/>
         <w:tcBorders>
           <w:top w:val="single" w:color="000000" w:themeColor="accent4" w:themeTint="9A" w:sz="4" w:space="0"/>
-          <w:left w:val="none"/>
-          <w:bottom w:val="none"/>
-          <w:right w:val="none"/>
-        </w:tcBorders>
-      </w:tcPr>
-    </w:tblStylePr>
-  </w:style>
-  <w:style w:type="table" w:styleId="100">
+          <w:left w:val="none" w:color="000000" w:sz="4" w:space="0"/>
+          <w:bottom w:val="none" w:color="000000" w:sz="4" w:space="0"/>
+          <w:right w:val="none" w:color="000000" w:sz="4" w:space="0"/>
+        </w:tcBorders>
+      </w:tcPr>
+    </w:tblStylePr>
+  </w:style>
+  <w:style w:type="table" w:styleId="722">
     <w:name w:val="Grid Table 7 Colorful - Accent 5"/>
-    <w:basedOn w:val="599"/>
+    <w:basedOn w:val="813"/>
     <w:uiPriority w:val="99"/>
     <w:pPr>
       <w:spacing w:after="0" w:line="240" w:lineRule="auto"/>
@@ -5582,9 +6348,9 @@
       <w:tcPr>
         <w:shd w:color="ffffff"/>
         <w:tcBorders>
-          <w:top w:val="none"/>
-          <w:left w:val="none"/>
-          <w:bottom w:val="none"/>
+          <w:top w:val="none" w:color="000000" w:sz="4" w:space="0"/>
+          <w:left w:val="none" w:color="000000" w:sz="4" w:space="0"/>
+          <w:bottom w:val="none" w:color="000000" w:sz="4" w:space="0"/>
           <w:right w:val="single" w:color="000000" w:themeColor="accent5" w:themeTint="90" w:sz="4" w:space="0"/>
         </w:tcBorders>
       </w:tcPr>
@@ -5599,10 +6365,10 @@
       <w:tcPr>
         <w:shd w:val="clear" w:color="ffffff" w:themeColor="light1" w:fill="ffffff" w:themeFill="light1"/>
         <w:tcBorders>
-          <w:top w:val="none"/>
-          <w:left w:val="none"/>
+          <w:top w:val="none" w:color="000000" w:sz="4" w:space="0"/>
+          <w:left w:val="none" w:color="000000" w:sz="4" w:space="0"/>
           <w:bottom w:val="single" w:color="000000" w:themeColor="accent5" w:themeTint="90" w:sz="4" w:space="0"/>
-          <w:right w:val="none"/>
+          <w:right w:val="none" w:color="000000" w:sz="4" w:space="0"/>
         </w:tcBorders>
       </w:tcPr>
     </w:tblStylePr>
@@ -5616,10 +6382,10 @@
       <w:tcPr>
         <w:shd w:color="ffffff"/>
         <w:tcBorders>
-          <w:top w:val="none"/>
+          <w:top w:val="none" w:color="000000" w:sz="4" w:space="0"/>
           <w:left w:val="single" w:color="000000" w:themeColor="accent5" w:themeTint="90" w:sz="4" w:space="0"/>
-          <w:bottom w:val="none"/>
-          <w:right w:val="none"/>
+          <w:bottom w:val="none" w:color="000000" w:sz="4" w:space="0"/>
+          <w:right w:val="none" w:color="000000" w:sz="4" w:space="0"/>
         </w:tcBorders>
       </w:tcPr>
     </w:tblStylePr>
@@ -5634,16 +6400,16 @@
         <w:shd w:val="clear" w:color="ffffff" w:themeColor="light1" w:fill="ffffff" w:themeFill="light1"/>
         <w:tcBorders>
           <w:top w:val="single" w:color="000000" w:themeColor="accent5" w:themeTint="90" w:sz="4" w:space="0"/>
-          <w:left w:val="none"/>
-          <w:bottom w:val="none"/>
-          <w:right w:val="none"/>
-        </w:tcBorders>
-      </w:tcPr>
-    </w:tblStylePr>
-  </w:style>
-  <w:style w:type="table" w:styleId="101">
+          <w:left w:val="none" w:color="000000" w:sz="4" w:space="0"/>
+          <w:bottom w:val="none" w:color="000000" w:sz="4" w:space="0"/>
+          <w:right w:val="none" w:color="000000" w:sz="4" w:space="0"/>
+        </w:tcBorders>
+      </w:tcPr>
+    </w:tblStylePr>
+  </w:style>
+  <w:style w:type="table" w:styleId="723">
     <w:name w:val="Grid Table 7 Colorful - Accent 6"/>
-    <w:basedOn w:val="599"/>
+    <w:basedOn w:val="813"/>
     <w:uiPriority w:val="99"/>
     <w:pPr>
       <w:spacing w:after="0" w:line="240" w:lineRule="auto"/>
@@ -5694,9 +6460,9 @@
       <w:tcPr>
         <w:shd w:color="ffffff"/>
         <w:tcBorders>
-          <w:top w:val="none"/>
-          <w:left w:val="none"/>
-          <w:bottom w:val="none"/>
+          <w:top w:val="none" w:color="000000" w:sz="4" w:space="0"/>
+          <w:left w:val="none" w:color="000000" w:sz="4" w:space="0"/>
+          <w:bottom w:val="none" w:color="000000" w:sz="4" w:space="0"/>
           <w:right w:val="single" w:color="000000" w:themeColor="accent6" w:themeTint="90" w:sz="4" w:space="0"/>
         </w:tcBorders>
       </w:tcPr>
@@ -5711,10 +6477,10 @@
       <w:tcPr>
         <w:shd w:val="clear" w:color="ffffff" w:themeColor="light1" w:fill="ffffff" w:themeFill="light1"/>
         <w:tcBorders>
-          <w:top w:val="none"/>
-          <w:left w:val="none"/>
+          <w:top w:val="none" w:color="000000" w:sz="4" w:space="0"/>
+          <w:left w:val="none" w:color="000000" w:sz="4" w:space="0"/>
           <w:bottom w:val="single" w:color="000000" w:themeColor="accent6" w:themeTint="90" w:sz="4" w:space="0"/>
-          <w:right w:val="none"/>
+          <w:right w:val="none" w:color="000000" w:sz="4" w:space="0"/>
         </w:tcBorders>
       </w:tcPr>
     </w:tblStylePr>
@@ -5728,10 +6494,10 @@
       <w:tcPr>
         <w:shd w:color="ffffff"/>
         <w:tcBorders>
-          <w:top w:val="none"/>
+          <w:top w:val="none" w:color="000000" w:sz="4" w:space="0"/>
           <w:left w:val="single" w:color="000000" w:themeColor="accent6" w:themeTint="90" w:sz="4" w:space="0"/>
-          <w:bottom w:val="none"/>
-          <w:right w:val="none"/>
+          <w:bottom w:val="none" w:color="000000" w:sz="4" w:space="0"/>
+          <w:right w:val="none" w:color="000000" w:sz="4" w:space="0"/>
         </w:tcBorders>
       </w:tcPr>
     </w:tblStylePr>
@@ -5746,16 +6512,16 @@
         <w:shd w:val="clear" w:color="ffffff" w:themeColor="light1" w:fill="ffffff" w:themeFill="light1"/>
         <w:tcBorders>
           <w:top w:val="single" w:color="000000" w:themeColor="accent6" w:themeTint="90" w:sz="4" w:space="0"/>
-          <w:left w:val="none"/>
-          <w:bottom w:val="none"/>
-          <w:right w:val="none"/>
-        </w:tcBorders>
-      </w:tcPr>
-    </w:tblStylePr>
-  </w:style>
-  <w:style w:type="table" w:styleId="102">
+          <w:left w:val="none" w:color="000000" w:sz="4" w:space="0"/>
+          <w:bottom w:val="none" w:color="000000" w:sz="4" w:space="0"/>
+          <w:right w:val="none" w:color="000000" w:sz="4" w:space="0"/>
+        </w:tcBorders>
+      </w:tcPr>
+    </w:tblStylePr>
+  </w:style>
+  <w:style w:type="table" w:styleId="724">
     <w:name w:val="List Table 1 Light"/>
-    <w:basedOn w:val="599"/>
+    <w:basedOn w:val="813"/>
     <w:uiPriority w:val="99"/>
     <w:pPr>
       <w:spacing w:after="0" w:line="240" w:lineRule="auto"/>
@@ -5816,9 +6582,9 @@
       </w:tcPr>
     </w:tblStylePr>
   </w:style>
-  <w:style w:type="table" w:styleId="103">
+  <w:style w:type="table" w:styleId="725">
     <w:name w:val="List Table 1 Light - Accent 1"/>
-    <w:basedOn w:val="599"/>
+    <w:basedOn w:val="813"/>
     <w:uiPriority w:val="99"/>
     <w:pPr>
       <w:spacing w:after="0" w:line="240" w:lineRule="auto"/>
@@ -5879,9 +6645,9 @@
       </w:tcPr>
     </w:tblStylePr>
   </w:style>
-  <w:style w:type="table" w:styleId="104">
+  <w:style w:type="table" w:styleId="726">
     <w:name w:val="List Table 1 Light - Accent 2"/>
-    <w:basedOn w:val="599"/>
+    <w:basedOn w:val="813"/>
     <w:uiPriority w:val="99"/>
     <w:pPr>
       <w:spacing w:after="0" w:line="240" w:lineRule="auto"/>
@@ -5942,9 +6708,9 @@
       </w:tcPr>
     </w:tblStylePr>
   </w:style>
-  <w:style w:type="table" w:styleId="105">
+  <w:style w:type="table" w:styleId="727">
     <w:name w:val="List Table 1 Light - Accent 3"/>
-    <w:basedOn w:val="599"/>
+    <w:basedOn w:val="813"/>
     <w:uiPriority w:val="99"/>
     <w:pPr>
       <w:spacing w:after="0" w:line="240" w:lineRule="auto"/>
@@ -6005,9 +6771,9 @@
       </w:tcPr>
     </w:tblStylePr>
   </w:style>
-  <w:style w:type="table" w:styleId="106">
+  <w:style w:type="table" w:styleId="728">
     <w:name w:val="List Table 1 Light - Accent 4"/>
-    <w:basedOn w:val="599"/>
+    <w:basedOn w:val="813"/>
     <w:uiPriority w:val="99"/>
     <w:pPr>
       <w:spacing w:after="0" w:line="240" w:lineRule="auto"/>
@@ -6068,9 +6834,9 @@
       </w:tcPr>
     </w:tblStylePr>
   </w:style>
-  <w:style w:type="table" w:styleId="107">
+  <w:style w:type="table" w:styleId="729">
     <w:name w:val="List Table 1 Light - Accent 5"/>
-    <w:basedOn w:val="599"/>
+    <w:basedOn w:val="813"/>
     <w:uiPriority w:val="99"/>
     <w:pPr>
       <w:spacing w:after="0" w:line="240" w:lineRule="auto"/>
@@ -6131,9 +6897,9 @@
       </w:tcPr>
     </w:tblStylePr>
   </w:style>
-  <w:style w:type="table" w:styleId="108">
+  <w:style w:type="table" w:styleId="730">
     <w:name w:val="List Table 1 Light - Accent 6"/>
-    <w:basedOn w:val="599"/>
+    <w:basedOn w:val="813"/>
     <w:uiPriority w:val="99"/>
     <w:pPr>
       <w:spacing w:after="0" w:line="240" w:lineRule="auto"/>
@@ -6194,9 +6960,9 @@
       </w:tcPr>
     </w:tblStylePr>
   </w:style>
-  <w:style w:type="table" w:styleId="109">
+  <w:style w:type="table" w:styleId="731">
     <w:name w:val="List Table 2"/>
-    <w:basedOn w:val="599"/>
+    <w:basedOn w:val="813"/>
     <w:uiPriority w:val="99"/>
     <w:pPr>
       <w:spacing w:after="0" w:line="240" w:lineRule="auto"/>
@@ -6280,9 +7046,9 @@
       </w:tcPr>
     </w:tblStylePr>
   </w:style>
-  <w:style w:type="table" w:styleId="110">
+  <w:style w:type="table" w:styleId="732">
     <w:name w:val="List Table 2 - Accent 1"/>
-    <w:basedOn w:val="599"/>
+    <w:basedOn w:val="813"/>
     <w:uiPriority w:val="99"/>
     <w:pPr>
       <w:spacing w:after="0" w:line="240" w:lineRule="auto"/>
@@ -6366,9 +7132,9 @@
       </w:tcPr>
     </w:tblStylePr>
   </w:style>
-  <w:style w:type="table" w:styleId="111">
+  <w:style w:type="table" w:styleId="733">
     <w:name w:val="List Table 2 - Accent 2"/>
-    <w:basedOn w:val="599"/>
+    <w:basedOn w:val="813"/>
     <w:uiPriority w:val="99"/>
     <w:pPr>
       <w:spacing w:after="0" w:line="240" w:lineRule="auto"/>
@@ -6452,9 +7218,9 @@
       </w:tcPr>
     </w:tblStylePr>
   </w:style>
-  <w:style w:type="table" w:styleId="112">
+  <w:style w:type="table" w:styleId="734">
     <w:name w:val="List Table 2 - Accent 3"/>
-    <w:basedOn w:val="599"/>
+    <w:basedOn w:val="813"/>
     <w:uiPriority w:val="99"/>
     <w:pPr>
       <w:spacing w:after="0" w:line="240" w:lineRule="auto"/>
@@ -6538,9 +7304,9 @@
       </w:tcPr>
     </w:tblStylePr>
   </w:style>
-  <w:style w:type="table" w:styleId="113">
+  <w:style w:type="table" w:styleId="735">
     <w:name w:val="List Table 2 - Accent 4"/>
-    <w:basedOn w:val="599"/>
+    <w:basedOn w:val="813"/>
     <w:uiPriority w:val="99"/>
     <w:pPr>
       <w:spacing w:after="0" w:line="240" w:lineRule="auto"/>
@@ -6624,9 +7390,9 @@
       </w:tcPr>
     </w:tblStylePr>
   </w:style>
-  <w:style w:type="table" w:styleId="114">
+  <w:style w:type="table" w:styleId="736">
     <w:name w:val="List Table 2 - Accent 5"/>
-    <w:basedOn w:val="599"/>
+    <w:basedOn w:val="813"/>
     <w:uiPriority w:val="99"/>
     <w:pPr>
       <w:spacing w:after="0" w:line="240" w:lineRule="auto"/>
@@ -6710,9 +7476,9 @@
       </w:tcPr>
     </w:tblStylePr>
   </w:style>
-  <w:style w:type="table" w:styleId="115">
+  <w:style w:type="table" w:styleId="737">
     <w:name w:val="List Table 2 - Accent 6"/>
-    <w:basedOn w:val="599"/>
+    <w:basedOn w:val="813"/>
     <w:uiPriority w:val="99"/>
     <w:pPr>
       <w:spacing w:after="0" w:line="240" w:lineRule="auto"/>
@@ -6796,9 +7562,9 @@
       </w:tcPr>
     </w:tblStylePr>
   </w:style>
-  <w:style w:type="table" w:styleId="116">
+  <w:style w:type="table" w:styleId="738">
     <w:name w:val="List Table 3"/>
-    <w:basedOn w:val="599"/>
+    <w:basedOn w:val="813"/>
     <w:uiPriority w:val="99"/>
     <w:pPr>
       <w:spacing w:after="0" w:line="240" w:lineRule="auto"/>
@@ -6870,9 +7636,9 @@
       </w:rPr>
     </w:tblStylePr>
   </w:style>
-  <w:style w:type="table" w:styleId="117">
+  <w:style w:type="table" w:styleId="739">
     <w:name w:val="List Table 3 - Accent 1"/>
-    <w:basedOn w:val="599"/>
+    <w:basedOn w:val="813"/>
     <w:uiPriority w:val="99"/>
     <w:pPr>
       <w:spacing w:after="0" w:line="240" w:lineRule="auto"/>
@@ -6944,9 +7710,9 @@
       </w:rPr>
     </w:tblStylePr>
   </w:style>
-  <w:style w:type="table" w:styleId="118">
+  <w:style w:type="table" w:styleId="740">
     <w:name w:val="List Table 3 - Accent 2"/>
-    <w:basedOn w:val="599"/>
+    <w:basedOn w:val="813"/>
     <w:uiPriority w:val="99"/>
     <w:pPr>
       <w:spacing w:after="0" w:line="240" w:lineRule="auto"/>
@@ -7018,9 +7784,9 @@
       </w:rPr>
     </w:tblStylePr>
   </w:style>
-  <w:style w:type="table" w:styleId="119">
+  <w:style w:type="table" w:styleId="741">
     <w:name w:val="List Table 3 - Accent 3"/>
-    <w:basedOn w:val="599"/>
+    <w:basedOn w:val="813"/>
     <w:uiPriority w:val="99"/>
     <w:pPr>
       <w:spacing w:after="0" w:line="240" w:lineRule="auto"/>
@@ -7092,9 +7858,9 @@
       </w:rPr>
     </w:tblStylePr>
   </w:style>
-  <w:style w:type="table" w:styleId="120">
+  <w:style w:type="table" w:styleId="742">
     <w:name w:val="List Table 3 - Accent 4"/>
-    <w:basedOn w:val="599"/>
+    <w:basedOn w:val="813"/>
     <w:uiPriority w:val="99"/>
     <w:pPr>
       <w:spacing w:after="0" w:line="240" w:lineRule="auto"/>
@@ -7166,9 +7932,9 @@
       </w:rPr>
     </w:tblStylePr>
   </w:style>
-  <w:style w:type="table" w:styleId="121">
+  <w:style w:type="table" w:styleId="743">
     <w:name w:val="List Table 3 - Accent 5"/>
-    <w:basedOn w:val="599"/>
+    <w:basedOn w:val="813"/>
     <w:uiPriority w:val="99"/>
     <w:pPr>
       <w:spacing w:after="0" w:line="240" w:lineRule="auto"/>
@@ -7240,9 +8006,9 @@
       </w:rPr>
     </w:tblStylePr>
   </w:style>
-  <w:style w:type="table" w:styleId="122">
+  <w:style w:type="table" w:styleId="744">
     <w:name w:val="List Table 3 - Accent 6"/>
-    <w:basedOn w:val="599"/>
+    <w:basedOn w:val="813"/>
     <w:uiPriority w:val="99"/>
     <w:pPr>
       <w:spacing w:after="0" w:line="240" w:lineRule="auto"/>
@@ -7314,9 +8080,9 @@
       </w:rPr>
     </w:tblStylePr>
   </w:style>
-  <w:style w:type="table" w:styleId="123">
+  <w:style w:type="table" w:styleId="745">
     <w:name w:val="List Table 4"/>
-    <w:basedOn w:val="599"/>
+    <w:basedOn w:val="813"/>
     <w:uiPriority w:val="99"/>
     <w:pPr>
       <w:spacing w:after="0" w:line="240" w:lineRule="auto"/>
@@ -7383,9 +8149,9 @@
       </w:rPr>
     </w:tblStylePr>
   </w:style>
-  <w:style w:type="table" w:styleId="124">
+  <w:style w:type="table" w:styleId="746">
     <w:name w:val="List Table 4 - Accent 1"/>
-    <w:basedOn w:val="599"/>
+    <w:basedOn w:val="813"/>
     <w:uiPriority w:val="99"/>
     <w:pPr>
       <w:spacing w:after="0" w:line="240" w:lineRule="auto"/>
@@ -7452,9 +8218,9 @@
       </w:rPr>
     </w:tblStylePr>
   </w:style>
-  <w:style w:type="table" w:styleId="125">
+  <w:style w:type="table" w:styleId="747">
     <w:name w:val="List Table 4 - Accent 2"/>
-    <w:basedOn w:val="599"/>
+    <w:basedOn w:val="813"/>
     <w:uiPriority w:val="99"/>
     <w:pPr>
       <w:spacing w:after="0" w:line="240" w:lineRule="auto"/>
@@ -7521,9 +8287,9 @@
       </w:rPr>
     </w:tblStylePr>
   </w:style>
-  <w:style w:type="table" w:styleId="126">
+  <w:style w:type="table" w:styleId="748">
     <w:name w:val="List Table 4 - Accent 3"/>
-    <w:basedOn w:val="599"/>
+    <w:basedOn w:val="813"/>
     <w:uiPriority w:val="99"/>
     <w:pPr>
       <w:spacing w:after="0" w:line="240" w:lineRule="auto"/>
@@ -7590,9 +8356,9 @@
       </w:rPr>
     </w:tblStylePr>
   </w:style>
-  <w:style w:type="table" w:styleId="127">
+  <w:style w:type="table" w:styleId="749">
     <w:name w:val="List Table 4 - Accent 4"/>
-    <w:basedOn w:val="599"/>
+    <w:basedOn w:val="813"/>
     <w:uiPriority w:val="99"/>
     <w:pPr>
       <w:spacing w:after="0" w:line="240" w:lineRule="auto"/>
@@ -7659,9 +8425,9 @@
       </w:rPr>
     </w:tblStylePr>
   </w:style>
-  <w:style w:type="table" w:styleId="128">
+  <w:style w:type="table" w:styleId="750">
     <w:name w:val="List Table 4 - Accent 5"/>
-    <w:basedOn w:val="599"/>
+    <w:basedOn w:val="813"/>
     <w:uiPriority w:val="99"/>
     <w:pPr>
       <w:spacing w:after="0" w:line="240" w:lineRule="auto"/>
@@ -7728,9 +8494,9 @@
       </w:rPr>
     </w:tblStylePr>
   </w:style>
-  <w:style w:type="table" w:styleId="129">
+  <w:style w:type="table" w:styleId="751">
     <w:name w:val="List Table 4 - Accent 6"/>
-    <w:basedOn w:val="599"/>
+    <w:basedOn w:val="813"/>
     <w:uiPriority w:val="99"/>
     <w:pPr>
       <w:spacing w:after="0" w:line="240" w:lineRule="auto"/>
@@ -7797,9 +8563,9 @@
       </w:rPr>
     </w:tblStylePr>
   </w:style>
-  <w:style w:type="table" w:styleId="130">
+  <w:style w:type="table" w:styleId="752">
     <w:name w:val="List Table 5 Dark"/>
-    <w:basedOn w:val="599"/>
+    <w:basedOn w:val="813"/>
     <w:uiPriority w:val="99"/>
     <w:pPr>
       <w:spacing w:after="0" w:line="240" w:lineRule="auto"/>
@@ -7904,9 +8670,9 @@
       </w:rPr>
     </w:tblStylePr>
   </w:style>
-  <w:style w:type="table" w:styleId="131">
+  <w:style w:type="table" w:styleId="753">
     <w:name w:val="List Table 5 Dark - Accent 1"/>
-    <w:basedOn w:val="599"/>
+    <w:basedOn w:val="813"/>
     <w:uiPriority w:val="99"/>
     <w:pPr>
       <w:spacing w:after="0" w:line="240" w:lineRule="auto"/>
@@ -8011,9 +8777,9 @@
       </w:rPr>
     </w:tblStylePr>
   </w:style>
-  <w:style w:type="table" w:styleId="132">
+  <w:style w:type="table" w:styleId="754">
     <w:name w:val="List Table 5 Dark - Accent 2"/>
-    <w:basedOn w:val="599"/>
+    <w:basedOn w:val="813"/>
     <w:uiPriority w:val="99"/>
     <w:pPr>
       <w:spacing w:after="0" w:line="240" w:lineRule="auto"/>
@@ -8118,9 +8884,9 @@
       </w:rPr>
     </w:tblStylePr>
   </w:style>
-  <w:style w:type="table" w:styleId="133">
+  <w:style w:type="table" w:styleId="755">
     <w:name w:val="List Table 5 Dark - Accent 3"/>
-    <w:basedOn w:val="599"/>
+    <w:basedOn w:val="813"/>
     <w:uiPriority w:val="99"/>
     <w:pPr>
       <w:spacing w:after="0" w:line="240" w:lineRule="auto"/>
@@ -8225,9 +8991,9 @@
       </w:rPr>
     </w:tblStylePr>
   </w:style>
-  <w:style w:type="table" w:styleId="134">
+  <w:style w:type="table" w:styleId="756">
     <w:name w:val="List Table 5 Dark - Accent 4"/>
-    <w:basedOn w:val="599"/>
+    <w:basedOn w:val="813"/>
     <w:uiPriority w:val="99"/>
     <w:pPr>
       <w:spacing w:after="0" w:line="240" w:lineRule="auto"/>
@@ -8332,9 +9098,9 @@
       </w:rPr>
     </w:tblStylePr>
   </w:style>
-  <w:style w:type="table" w:styleId="135">
+  <w:style w:type="table" w:styleId="757">
     <w:name w:val="List Table 5 Dark - Accent 5"/>
-    <w:basedOn w:val="599"/>
+    <w:basedOn w:val="813"/>
     <w:uiPriority w:val="99"/>
     <w:pPr>
       <w:spacing w:after="0" w:line="240" w:lineRule="auto"/>
@@ -8439,9 +9205,9 @@
       </w:rPr>
     </w:tblStylePr>
   </w:style>
-  <w:style w:type="table" w:styleId="136">
+  <w:style w:type="table" w:styleId="758">
     <w:name w:val="List Table 5 Dark - Accent 6"/>
-    <w:basedOn w:val="599"/>
+    <w:basedOn w:val="813"/>
     <w:uiPriority w:val="99"/>
     <w:pPr>
       <w:spacing w:after="0" w:line="240" w:lineRule="auto"/>
@@ -8546,9 +9312,9 @@
       </w:rPr>
     </w:tblStylePr>
   </w:style>
-  <w:style w:type="table" w:styleId="137">
+  <w:style w:type="table" w:styleId="759">
     <w:name w:val="List Table 6 Colorful"/>
-    <w:basedOn w:val="599"/>
+    <w:basedOn w:val="813"/>
     <w:uiPriority w:val="99"/>
     <w:pPr>
       <w:spacing w:after="0" w:line="240" w:lineRule="auto"/>
@@ -8619,9 +9385,9 @@
       </w:tcPr>
     </w:tblStylePr>
   </w:style>
-  <w:style w:type="table" w:styleId="138">
+  <w:style w:type="table" w:styleId="760">
     <w:name w:val="List Table 6 Colorful - Accent 1"/>
-    <w:basedOn w:val="599"/>
+    <w:basedOn w:val="813"/>
     <w:uiPriority w:val="99"/>
     <w:pPr>
       <w:spacing w:after="0" w:line="240" w:lineRule="auto"/>
@@ -8692,9 +9458,9 @@
       </w:tcPr>
     </w:tblStylePr>
   </w:style>
-  <w:style w:type="table" w:styleId="139">
+  <w:style w:type="table" w:styleId="761">
     <w:name w:val="List Table 6 Colorful - Accent 2"/>
-    <w:basedOn w:val="599"/>
+    <w:basedOn w:val="813"/>
     <w:uiPriority w:val="99"/>
     <w:pPr>
       <w:spacing w:after="0" w:line="240" w:lineRule="auto"/>
@@ -8765,9 +9531,9 @@
       </w:tcPr>
     </w:tblStylePr>
   </w:style>
-  <w:style w:type="table" w:styleId="140">
+  <w:style w:type="table" w:styleId="762">
     <w:name w:val="List Table 6 Colorful - Accent 3"/>
-    <w:basedOn w:val="599"/>
+    <w:basedOn w:val="813"/>
     <w:uiPriority w:val="99"/>
     <w:pPr>
       <w:spacing w:after="0" w:line="240" w:lineRule="auto"/>
@@ -8838,9 +9604,9 @@
       </w:tcPr>
     </w:tblStylePr>
   </w:style>
-  <w:style w:type="table" w:styleId="141">
+  <w:style w:type="table" w:styleId="763">
     <w:name w:val="List Table 6 Colorful - Accent 4"/>
-    <w:basedOn w:val="599"/>
+    <w:basedOn w:val="813"/>
     <w:uiPriority w:val="99"/>
     <w:pPr>
       <w:spacing w:after="0" w:line="240" w:lineRule="auto"/>
@@ -8911,9 +9677,9 @@
       </w:tcPr>
     </w:tblStylePr>
   </w:style>
-  <w:style w:type="table" w:styleId="142">
+  <w:style w:type="table" w:styleId="764">
     <w:name w:val="List Table 6 Colorful - Accent 5"/>
-    <w:basedOn w:val="599"/>
+    <w:basedOn w:val="813"/>
     <w:uiPriority w:val="99"/>
     <w:pPr>
       <w:spacing w:after="0" w:line="240" w:lineRule="auto"/>
@@ -8984,9 +9750,9 @@
       </w:tcPr>
     </w:tblStylePr>
   </w:style>
-  <w:style w:type="table" w:styleId="143">
+  <w:style w:type="table" w:styleId="765">
     <w:name w:val="List Table 6 Colorful - Accent 6"/>
-    <w:basedOn w:val="599"/>
+    <w:basedOn w:val="813"/>
     <w:uiPriority w:val="99"/>
     <w:pPr>
       <w:spacing w:after="0" w:line="240" w:lineRule="auto"/>
@@ -9057,9 +9823,9 @@
       </w:tcPr>
     </w:tblStylePr>
   </w:style>
-  <w:style w:type="table" w:styleId="144">
+  <w:style w:type="table" w:styleId="766">
     <w:name w:val="List Table 7 Colorful"/>
-    <w:basedOn w:val="599"/>
+    <w:basedOn w:val="813"/>
     <w:uiPriority w:val="99"/>
     <w:pPr>
       <w:spacing w:after="0" w:line="240" w:lineRule="auto"/>
@@ -9107,9 +9873,9 @@
       <w:tcPr>
         <w:shd w:color="ffffff"/>
         <w:tcBorders>
-          <w:top w:val="none"/>
-          <w:left w:val="none"/>
-          <w:bottom w:val="none"/>
+          <w:top w:val="none" w:color="000000" w:sz="4" w:space="0"/>
+          <w:left w:val="none" w:color="000000" w:sz="4" w:space="0"/>
+          <w:bottom w:val="none" w:color="000000" w:sz="4" w:space="0"/>
           <w:right w:val="single" w:color="000000" w:themeColor="text1" w:themeTint="80" w:sz="4" w:space="0"/>
         </w:tcBorders>
       </w:tcPr>
@@ -9124,10 +9890,10 @@
       <w:tcPr>
         <w:shd w:val="clear" w:color="ffffff" w:themeColor="light1" w:fill="ffffff" w:themeFill="light1"/>
         <w:tcBorders>
-          <w:top w:val="none"/>
-          <w:left w:val="none"/>
+          <w:top w:val="none" w:color="000000" w:sz="4" w:space="0"/>
+          <w:left w:val="none" w:color="000000" w:sz="4" w:space="0"/>
           <w:bottom w:val="single" w:color="000000" w:themeColor="text1" w:themeTint="80" w:sz="4" w:space="0"/>
-          <w:right w:val="none"/>
+          <w:right w:val="none" w:color="000000" w:sz="4" w:space="0"/>
         </w:tcBorders>
       </w:tcPr>
     </w:tblStylePr>
@@ -9141,10 +9907,10 @@
       <w:tcPr>
         <w:shd w:color="ffffff"/>
         <w:tcBorders>
-          <w:top w:val="none"/>
+          <w:top w:val="none" w:color="000000" w:sz="4" w:space="0"/>
           <w:left w:val="single" w:color="000000" w:themeColor="text1" w:themeTint="80" w:sz="4" w:space="0"/>
-          <w:bottom w:val="none"/>
-          <w:right w:val="none"/>
+          <w:bottom w:val="none" w:color="000000" w:sz="4" w:space="0"/>
+          <w:right w:val="none" w:color="000000" w:sz="4" w:space="0"/>
         </w:tcBorders>
       </w:tcPr>
     </w:tblStylePr>
@@ -9159,9 +9925,9 @@
         <w:shd w:val="clear" w:color="ffffff" w:themeColor="light1" w:fill="ffffff" w:themeFill="light1"/>
         <w:tcBorders>
           <w:top w:val="single" w:color="000000" w:themeColor="text1" w:themeTint="80" w:sz="4" w:space="0"/>
-          <w:left w:val="none"/>
-          <w:bottom w:val="none"/>
-          <w:right w:val="none"/>
+          <w:left w:val="none" w:color="000000" w:sz="4" w:space="0"/>
+          <w:bottom w:val="none" w:color="000000" w:sz="4" w:space="0"/>
+          <w:right w:val="none" w:color="000000" w:sz="4" w:space="0"/>
         </w:tcBorders>
       </w:tcPr>
     </w:tblStylePr>
@@ -9173,9 +9939,9 @@
       </w:rPr>
     </w:tblStylePr>
   </w:style>
-  <w:style w:type="table" w:styleId="145">
+  <w:style w:type="table" w:styleId="767">
     <w:name w:val="List Table 7 Colorful - Accent 1"/>
-    <w:basedOn w:val="599"/>
+    <w:basedOn w:val="813"/>
     <w:uiPriority w:val="99"/>
     <w:pPr>
       <w:spacing w:after="0" w:line="240" w:lineRule="auto"/>
@@ -9223,9 +9989,9 @@
       <w:tcPr>
         <w:shd w:color="ffffff"/>
         <w:tcBorders>
-          <w:top w:val="none"/>
-          <w:left w:val="none"/>
-          <w:bottom w:val="none"/>
+          <w:top w:val="none" w:color="000000" w:sz="4" w:space="0"/>
+          <w:left w:val="none" w:color="000000" w:sz="4" w:space="0"/>
+          <w:bottom w:val="none" w:color="000000" w:sz="4" w:space="0"/>
           <w:right w:val="single" w:color="000000" w:themeColor="accent1" w:sz="4" w:space="0"/>
         </w:tcBorders>
       </w:tcPr>
@@ -9240,10 +10006,10 @@
       <w:tcPr>
         <w:shd w:val="clear" w:color="ffffff" w:themeColor="light1" w:fill="ffffff" w:themeFill="light1"/>
         <w:tcBorders>
-          <w:top w:val="none"/>
-          <w:left w:val="none"/>
+          <w:top w:val="none" w:color="000000" w:sz="4" w:space="0"/>
+          <w:left w:val="none" w:color="000000" w:sz="4" w:space="0"/>
           <w:bottom w:val="single" w:color="000000" w:themeColor="accent1" w:sz="4" w:space="0"/>
-          <w:right w:val="none"/>
+          <w:right w:val="none" w:color="000000" w:sz="4" w:space="0"/>
         </w:tcBorders>
       </w:tcPr>
     </w:tblStylePr>
@@ -9257,10 +10023,10 @@
       <w:tcPr>
         <w:shd w:color="ffffff"/>
         <w:tcBorders>
-          <w:top w:val="none"/>
+          <w:top w:val="none" w:color="000000" w:sz="4" w:space="0"/>
           <w:left w:val="single" w:color="000000" w:themeColor="accent1" w:sz="4" w:space="0"/>
-          <w:bottom w:val="none"/>
-          <w:right w:val="none"/>
+          <w:bottom w:val="none" w:color="000000" w:sz="4" w:space="0"/>
+          <w:right w:val="none" w:color="000000" w:sz="4" w:space="0"/>
         </w:tcBorders>
       </w:tcPr>
     </w:tblStylePr>
@@ -9275,9 +10041,9 @@
         <w:shd w:val="clear" w:color="ffffff" w:themeColor="light1" w:fill="ffffff" w:themeFill="light1"/>
         <w:tcBorders>
           <w:top w:val="single" w:color="000000" w:themeColor="accent1" w:sz="4" w:space="0"/>
-          <w:left w:val="none"/>
-          <w:bottom w:val="none"/>
-          <w:right w:val="none"/>
+          <w:left w:val="none" w:color="000000" w:sz="4" w:space="0"/>
+          <w:bottom w:val="none" w:color="000000" w:sz="4" w:space="0"/>
+          <w:right w:val="none" w:color="000000" w:sz="4" w:space="0"/>
         </w:tcBorders>
       </w:tcPr>
     </w:tblStylePr>
@@ -9289,9 +10055,9 @@
       </w:rPr>
     </w:tblStylePr>
   </w:style>
-  <w:style w:type="table" w:styleId="146">
+  <w:style w:type="table" w:styleId="768">
     <w:name w:val="List Table 7 Colorful - Accent 2"/>
-    <w:basedOn w:val="599"/>
+    <w:basedOn w:val="813"/>
     <w:uiPriority w:val="99"/>
     <w:pPr>
       <w:spacing w:after="0" w:line="240" w:lineRule="auto"/>
@@ -9339,9 +10105,9 @@
       <w:tcPr>
         <w:shd w:color="ffffff"/>
         <w:tcBorders>
-          <w:top w:val="none"/>
-          <w:left w:val="none"/>
-          <w:bottom w:val="none"/>
+          <w:top w:val="none" w:color="000000" w:sz="4" w:space="0"/>
+          <w:left w:val="none" w:color="000000" w:sz="4" w:space="0"/>
+          <w:bottom w:val="none" w:color="000000" w:sz="4" w:space="0"/>
           <w:right w:val="single" w:color="000000" w:themeColor="accent2" w:themeTint="97" w:sz="4" w:space="0"/>
         </w:tcBorders>
       </w:tcPr>
@@ -9356,10 +10122,10 @@
       <w:tcPr>
         <w:shd w:val="clear" w:color="ffffff" w:themeColor="light1" w:fill="ffffff" w:themeFill="light1"/>
         <w:tcBorders>
-          <w:top w:val="none"/>
-          <w:left w:val="none"/>
+          <w:top w:val="none" w:color="000000" w:sz="4" w:space="0"/>
+          <w:left w:val="none" w:color="000000" w:sz="4" w:space="0"/>
           <w:bottom w:val="single" w:color="000000" w:themeColor="accent2" w:themeTint="97" w:sz="4" w:space="0"/>
-          <w:right w:val="none"/>
+          <w:right w:val="none" w:color="000000" w:sz="4" w:space="0"/>
         </w:tcBorders>
       </w:tcPr>
     </w:tblStylePr>
@@ -9373,10 +10139,10 @@
       <w:tcPr>
         <w:shd w:color="ffffff"/>
         <w:tcBorders>
-          <w:top w:val="none"/>
+          <w:top w:val="none" w:color="000000" w:sz="4" w:space="0"/>
           <w:left w:val="single" w:color="000000" w:themeColor="accent2" w:themeTint="97" w:sz="4" w:space="0"/>
-          <w:bottom w:val="none"/>
-          <w:right w:val="none"/>
+          <w:bottom w:val="none" w:color="000000" w:sz="4" w:space="0"/>
+          <w:right w:val="none" w:color="000000" w:sz="4" w:space="0"/>
         </w:tcBorders>
       </w:tcPr>
     </w:tblStylePr>
@@ -9391,9 +10157,9 @@
         <w:shd w:val="clear" w:color="ffffff" w:themeColor="light1" w:fill="ffffff" w:themeFill="light1"/>
         <w:tcBorders>
           <w:top w:val="single" w:color="000000" w:themeColor="accent2" w:themeTint="97" w:sz="4" w:space="0"/>
-          <w:left w:val="none"/>
-          <w:bottom w:val="none"/>
-          <w:right w:val="none"/>
+          <w:left w:val="none" w:color="000000" w:sz="4" w:space="0"/>
+          <w:bottom w:val="none" w:color="000000" w:sz="4" w:space="0"/>
+          <w:right w:val="none" w:color="000000" w:sz="4" w:space="0"/>
         </w:tcBorders>
       </w:tcPr>
     </w:tblStylePr>
@@ -9405,9 +10171,9 @@
       </w:rPr>
     </w:tblStylePr>
   </w:style>
-  <w:style w:type="table" w:styleId="147">
+  <w:style w:type="table" w:styleId="769">
     <w:name w:val="List Table 7 Colorful - Accent 3"/>
-    <w:basedOn w:val="599"/>
+    <w:basedOn w:val="813"/>
     <w:uiPriority w:val="99"/>
     <w:pPr>
       <w:spacing w:after="0" w:line="240" w:lineRule="auto"/>
@@ -9455,9 +10221,9 @@
       <w:tcPr>
         <w:shd w:color="ffffff"/>
         <w:tcBorders>
-          <w:top w:val="none"/>
-          <w:left w:val="none"/>
-          <w:bottom w:val="none"/>
+          <w:top w:val="none" w:color="000000" w:sz="4" w:space="0"/>
+          <w:left w:val="none" w:color="000000" w:sz="4" w:space="0"/>
+          <w:bottom w:val="none" w:color="000000" w:sz="4" w:space="0"/>
           <w:right w:val="single" w:color="000000" w:themeColor="accent3" w:themeTint="98" w:sz="4" w:space="0"/>
         </w:tcBorders>
       </w:tcPr>
@@ -9472,10 +10238,10 @@
       <w:tcPr>
         <w:shd w:val="clear" w:color="ffffff" w:themeColor="light1" w:fill="ffffff" w:themeFill="light1"/>
         <w:tcBorders>
-          <w:top w:val="none"/>
-          <w:left w:val="none"/>
+          <w:top w:val="none" w:color="000000" w:sz="4" w:space="0"/>
+          <w:left w:val="none" w:color="000000" w:sz="4" w:space="0"/>
           <w:bottom w:val="single" w:color="000000" w:themeColor="accent3" w:themeTint="98" w:sz="4" w:space="0"/>
-          <w:right w:val="none"/>
+          <w:right w:val="none" w:color="000000" w:sz="4" w:space="0"/>
         </w:tcBorders>
       </w:tcPr>
     </w:tblStylePr>
@@ -9489,10 +10255,10 @@
       <w:tcPr>
         <w:shd w:color="ffffff"/>
         <w:tcBorders>
-          <w:top w:val="none"/>
+          <w:top w:val="none" w:color="000000" w:sz="4" w:space="0"/>
           <w:left w:val="single" w:color="000000" w:themeColor="accent3" w:themeTint="98" w:sz="4" w:space="0"/>
-          <w:bottom w:val="none"/>
-          <w:right w:val="none"/>
+          <w:bottom w:val="none" w:color="000000" w:sz="4" w:space="0"/>
+          <w:right w:val="none" w:color="000000" w:sz="4" w:space="0"/>
         </w:tcBorders>
       </w:tcPr>
     </w:tblStylePr>
@@ -9507,9 +10273,9 @@
         <w:shd w:val="clear" w:color="ffffff" w:themeColor="light1" w:fill="ffffff" w:themeFill="light1"/>
         <w:tcBorders>
           <w:top w:val="single" w:color="000000" w:themeColor="accent3" w:themeTint="98" w:sz="4" w:space="0"/>
-          <w:left w:val="none"/>
-          <w:bottom w:val="none"/>
-          <w:right w:val="none"/>
+          <w:left w:val="none" w:color="000000" w:sz="4" w:space="0"/>
+          <w:bottom w:val="none" w:color="000000" w:sz="4" w:space="0"/>
+          <w:right w:val="none" w:color="000000" w:sz="4" w:space="0"/>
         </w:tcBorders>
       </w:tcPr>
     </w:tblStylePr>
@@ -9521,9 +10287,9 @@
       </w:rPr>
     </w:tblStylePr>
   </w:style>
-  <w:style w:type="table" w:styleId="148">
+  <w:style w:type="table" w:styleId="770">
     <w:name w:val="List Table 7 Colorful - Accent 4"/>
-    <w:basedOn w:val="599"/>
+    <w:basedOn w:val="813"/>
     <w:uiPriority w:val="99"/>
     <w:pPr>
       <w:spacing w:after="0" w:line="240" w:lineRule="auto"/>
@@ -9571,9 +10337,9 @@
       <w:tcPr>
         <w:shd w:color="ffffff"/>
         <w:tcBorders>
-          <w:top w:val="none"/>
-          <w:left w:val="none"/>
-          <w:bottom w:val="none"/>
+          <w:top w:val="none" w:color="000000" w:sz="4" w:space="0"/>
+          <w:left w:val="none" w:color="000000" w:sz="4" w:space="0"/>
+          <w:bottom w:val="none" w:color="000000" w:sz="4" w:space="0"/>
           <w:right w:val="single" w:color="000000" w:themeColor="accent4" w:themeTint="9A" w:sz="4" w:space="0"/>
         </w:tcBorders>
       </w:tcPr>
@@ -9588,10 +10354,10 @@
       <w:tcPr>
         <w:shd w:val="clear" w:color="ffffff" w:themeColor="light1" w:fill="ffffff" w:themeFill="light1"/>
         <w:tcBorders>
-          <w:top w:val="none"/>
-          <w:left w:val="none"/>
+          <w:top w:val="none" w:color="000000" w:sz="4" w:space="0"/>
+          <w:left w:val="none" w:color="000000" w:sz="4" w:space="0"/>
           <w:bottom w:val="single" w:color="000000" w:themeColor="accent4" w:themeTint="9A" w:sz="4" w:space="0"/>
-          <w:right w:val="none"/>
+          <w:right w:val="none" w:color="000000" w:sz="4" w:space="0"/>
         </w:tcBorders>
       </w:tcPr>
     </w:tblStylePr>
@@ -9605,10 +10371,10 @@
       <w:tcPr>
         <w:shd w:color="ffffff"/>
         <w:tcBorders>
-          <w:top w:val="none"/>
+          <w:top w:val="none" w:color="000000" w:sz="4" w:space="0"/>
           <w:left w:val="single" w:color="000000" w:themeColor="accent4" w:themeTint="9A" w:sz="4" w:space="0"/>
-          <w:bottom w:val="none"/>
-          <w:right w:val="none"/>
+          <w:bottom w:val="none" w:color="000000" w:sz="4" w:space="0"/>
+          <w:right w:val="none" w:color="000000" w:sz="4" w:space="0"/>
         </w:tcBorders>
       </w:tcPr>
     </w:tblStylePr>
@@ -9623,9 +10389,9 @@
         <w:shd w:val="clear" w:color="ffffff" w:themeColor="light1" w:fill="ffffff" w:themeFill="light1"/>
         <w:tcBorders>
           <w:top w:val="single" w:color="000000" w:themeColor="accent4" w:themeTint="9A" w:sz="4" w:space="0"/>
-          <w:left w:val="none"/>
-          <w:bottom w:val="none"/>
-          <w:right w:val="none"/>
+          <w:left w:val="none" w:color="000000" w:sz="4" w:space="0"/>
+          <w:bottom w:val="none" w:color="000000" w:sz="4" w:space="0"/>
+          <w:right w:val="none" w:color="000000" w:sz="4" w:space="0"/>
         </w:tcBorders>
       </w:tcPr>
     </w:tblStylePr>
@@ -9637,9 +10403,9 @@
       </w:rPr>
     </w:tblStylePr>
   </w:style>
-  <w:style w:type="table" w:styleId="149">
+  <w:style w:type="table" w:styleId="771">
     <w:name w:val="List Table 7 Colorful - Accent 5"/>
-    <w:basedOn w:val="599"/>
+    <w:basedOn w:val="813"/>
     <w:uiPriority w:val="99"/>
     <w:pPr>
       <w:spacing w:after="0" w:line="240" w:lineRule="auto"/>
@@ -9687,9 +10453,9 @@
       <w:tcPr>
         <w:shd w:color="ffffff"/>
         <w:tcBorders>
-          <w:top w:val="none"/>
-          <w:left w:val="none"/>
-          <w:bottom w:val="none"/>
+          <w:top w:val="none" w:color="000000" w:sz="4" w:space="0"/>
+          <w:left w:val="none" w:color="000000" w:sz="4" w:space="0"/>
+          <w:bottom w:val="none" w:color="000000" w:sz="4" w:space="0"/>
           <w:right w:val="single" w:color="000000" w:themeColor="accent5" w:themeTint="9A" w:sz="4" w:space="0"/>
         </w:tcBorders>
       </w:tcPr>
@@ -9704,10 +10470,10 @@
       <w:tcPr>
         <w:shd w:val="clear" w:color="ffffff" w:themeColor="light1" w:fill="ffffff" w:themeFill="light1"/>
         <w:tcBorders>
-          <w:top w:val="none"/>
-          <w:left w:val="none"/>
+          <w:top w:val="none" w:color="000000" w:sz="4" w:space="0"/>
+          <w:left w:val="none" w:color="000000" w:sz="4" w:space="0"/>
           <w:bottom w:val="single" w:color="000000" w:themeColor="accent5" w:themeTint="9A" w:sz="4" w:space="0"/>
-          <w:right w:val="none"/>
+          <w:right w:val="none" w:color="000000" w:sz="4" w:space="0"/>
         </w:tcBorders>
       </w:tcPr>
     </w:tblStylePr>
@@ -9721,10 +10487,10 @@
       <w:tcPr>
         <w:shd w:color="ffffff"/>
         <w:tcBorders>
-          <w:top w:val="none"/>
+          <w:top w:val="none" w:color="000000" w:sz="4" w:space="0"/>
           <w:left w:val="single" w:color="000000" w:themeColor="accent5" w:themeTint="9A" w:sz="4" w:space="0"/>
-          <w:bottom w:val="none"/>
-          <w:right w:val="none"/>
+          <w:bottom w:val="none" w:color="000000" w:sz="4" w:space="0"/>
+          <w:right w:val="none" w:color="000000" w:sz="4" w:space="0"/>
         </w:tcBorders>
       </w:tcPr>
     </w:tblStylePr>
@@ -9739,9 +10505,9 @@
         <w:shd w:val="clear" w:color="ffffff" w:themeColor="light1" w:fill="ffffff" w:themeFill="light1"/>
         <w:tcBorders>
           <w:top w:val="single" w:color="000000" w:themeColor="accent5" w:themeTint="9A" w:sz="4" w:space="0"/>
-          <w:left w:val="none"/>
-          <w:bottom w:val="none"/>
-          <w:right w:val="none"/>
+          <w:left w:val="none" w:color="000000" w:sz="4" w:space="0"/>
+          <w:bottom w:val="none" w:color="000000" w:sz="4" w:space="0"/>
+          <w:right w:val="none" w:color="000000" w:sz="4" w:space="0"/>
         </w:tcBorders>
       </w:tcPr>
     </w:tblStylePr>
@@ -9753,9 +10519,9 @@
       </w:rPr>
     </w:tblStylePr>
   </w:style>
-  <w:style w:type="table" w:styleId="150">
+  <w:style w:type="table" w:styleId="772">
     <w:name w:val="List Table 7 Colorful - Accent 6"/>
-    <w:basedOn w:val="599"/>
+    <w:basedOn w:val="813"/>
     <w:uiPriority w:val="99"/>
     <w:pPr>
       <w:spacing w:after="0" w:line="240" w:lineRule="auto"/>
@@ -9803,9 +10569,9 @@
       <w:tcPr>
         <w:shd w:color="ffffff"/>
         <w:tcBorders>
-          <w:top w:val="none"/>
-          <w:left w:val="none"/>
-          <w:bottom w:val="none"/>
+          <w:top w:val="none" w:color="000000" w:sz="4" w:space="0"/>
+          <w:left w:val="none" w:color="000000" w:sz="4" w:space="0"/>
+          <w:bottom w:val="none" w:color="000000" w:sz="4" w:space="0"/>
           <w:right w:val="single" w:color="000000" w:themeColor="accent6" w:themeTint="98" w:sz="4" w:space="0"/>
         </w:tcBorders>
       </w:tcPr>
@@ -9820,10 +10586,10 @@
       <w:tcPr>
         <w:shd w:val="clear" w:color="ffffff" w:themeColor="light1" w:fill="ffffff" w:themeFill="light1"/>
         <w:tcBorders>
-          <w:top w:val="none"/>
-          <w:left w:val="none"/>
+          <w:top w:val="none" w:color="000000" w:sz="4" w:space="0"/>
+          <w:left w:val="none" w:color="000000" w:sz="4" w:space="0"/>
           <w:bottom w:val="single" w:color="000000" w:themeColor="accent6" w:themeTint="98" w:sz="4" w:space="0"/>
-          <w:right w:val="none"/>
+          <w:right w:val="none" w:color="000000" w:sz="4" w:space="0"/>
         </w:tcBorders>
       </w:tcPr>
     </w:tblStylePr>
@@ -9837,10 +10603,10 @@
       <w:tcPr>
         <w:shd w:color="ffffff"/>
         <w:tcBorders>
-          <w:top w:val="none"/>
+          <w:top w:val="none" w:color="000000" w:sz="4" w:space="0"/>
           <w:left w:val="single" w:color="000000" w:themeColor="accent6" w:themeTint="98" w:sz="4" w:space="0"/>
-          <w:bottom w:val="none"/>
-          <w:right w:val="none"/>
+          <w:bottom w:val="none" w:color="000000" w:sz="4" w:space="0"/>
+          <w:right w:val="none" w:color="000000" w:sz="4" w:space="0"/>
         </w:tcBorders>
       </w:tcPr>
     </w:tblStylePr>
@@ -9855,9 +10621,9 @@
         <w:shd w:val="clear" w:color="ffffff" w:themeColor="light1" w:fill="ffffff" w:themeFill="light1"/>
         <w:tcBorders>
           <w:top w:val="single" w:color="000000" w:themeColor="accent6" w:themeTint="98" w:sz="4" w:space="0"/>
-          <w:left w:val="none"/>
-          <w:bottom w:val="none"/>
-          <w:right w:val="none"/>
+          <w:left w:val="none" w:color="000000" w:sz="4" w:space="0"/>
+          <w:bottom w:val="none" w:color="000000" w:sz="4" w:space="0"/>
+          <w:right w:val="none" w:color="000000" w:sz="4" w:space="0"/>
         </w:tcBorders>
       </w:tcPr>
     </w:tblStylePr>
@@ -9869,9 +10635,9 @@
       </w:rPr>
     </w:tblStylePr>
   </w:style>
-  <w:style w:type="table" w:styleId="151">
+  <w:style w:type="table" w:styleId="773">
     <w:name w:val="Lined - Accent"/>
-    <w:basedOn w:val="599"/>
+    <w:basedOn w:val="813"/>
     <w:uiPriority w:val="99"/>
     <w:pPr>
       <w:spacing w:after="0" w:line="240" w:lineRule="auto"/>
@@ -9959,9 +10725,9 @@
       </w:tcPr>
     </w:tblStylePr>
   </w:style>
-  <w:style w:type="table" w:styleId="152">
+  <w:style w:type="table" w:styleId="774">
     <w:name w:val="Lined - Accent 1"/>
-    <w:basedOn w:val="599"/>
+    <w:basedOn w:val="813"/>
     <w:uiPriority w:val="99"/>
     <w:pPr>
       <w:spacing w:after="0" w:line="240" w:lineRule="auto"/>
@@ -10049,9 +10815,9 @@
       </w:tcPr>
     </w:tblStylePr>
   </w:style>
-  <w:style w:type="table" w:styleId="153">
+  <w:style w:type="table" w:styleId="775">
     <w:name w:val="Lined - Accent 2"/>
-    <w:basedOn w:val="599"/>
+    <w:basedOn w:val="813"/>
     <w:uiPriority w:val="99"/>
     <w:pPr>
       <w:spacing w:after="0" w:line="240" w:lineRule="auto"/>
@@ -10139,9 +10905,9 @@
       </w:tcPr>
     </w:tblStylePr>
   </w:style>
-  <w:style w:type="table" w:styleId="154">
+  <w:style w:type="table" w:styleId="776">
     <w:name w:val="Lined - Accent 3"/>
-    <w:basedOn w:val="599"/>
+    <w:basedOn w:val="813"/>
     <w:uiPriority w:val="99"/>
     <w:pPr>
       <w:spacing w:after="0" w:line="240" w:lineRule="auto"/>
@@ -10229,9 +10995,9 @@
       </w:tcPr>
     </w:tblStylePr>
   </w:style>
-  <w:style w:type="table" w:styleId="155">
+  <w:style w:type="table" w:styleId="777">
     <w:name w:val="Lined - Accent 4"/>
-    <w:basedOn w:val="599"/>
+    <w:basedOn w:val="813"/>
     <w:uiPriority w:val="99"/>
     <w:pPr>
       <w:spacing w:after="0" w:line="240" w:lineRule="auto"/>
@@ -10319,9 +11085,9 @@
       </w:tcPr>
     </w:tblStylePr>
   </w:style>
-  <w:style w:type="table" w:styleId="156">
+  <w:style w:type="table" w:styleId="778">
     <w:name w:val="Lined - Accent 5"/>
-    <w:basedOn w:val="599"/>
+    <w:basedOn w:val="813"/>
     <w:uiPriority w:val="99"/>
     <w:pPr>
       <w:spacing w:after="0" w:line="240" w:lineRule="auto"/>
@@ -10409,9 +11175,9 @@
       </w:tcPr>
     </w:tblStylePr>
   </w:style>
-  <w:style w:type="table" w:styleId="157">
+  <w:style w:type="table" w:styleId="779">
     <w:name w:val="Lined - Accent 6"/>
-    <w:basedOn w:val="599"/>
+    <w:basedOn w:val="813"/>
     <w:uiPriority w:val="99"/>
     <w:pPr>
       <w:spacing w:after="0" w:line="240" w:lineRule="auto"/>
@@ -10499,9 +11265,9 @@
       </w:tcPr>
     </w:tblStylePr>
   </w:style>
-  <w:style w:type="table" w:styleId="158">
+  <w:style w:type="table" w:styleId="780">
     <w:name w:val="Bordered &amp; Lined - Accent"/>
-    <w:basedOn w:val="599"/>
+    <w:basedOn w:val="813"/>
     <w:uiPriority w:val="99"/>
     <w:pPr>
       <w:spacing w:after="0" w:line="240" w:lineRule="auto"/>
@@ -10597,9 +11363,9 @@
       </w:tcPr>
     </w:tblStylePr>
   </w:style>
-  <w:style w:type="table" w:styleId="159">
+  <w:style w:type="table" w:styleId="781">
     <w:name w:val="Bordered &amp; Lined - Accent 1"/>
-    <w:basedOn w:val="599"/>
+    <w:basedOn w:val="813"/>
     <w:uiPriority w:val="99"/>
     <w:pPr>
       <w:spacing w:after="0" w:line="240" w:lineRule="auto"/>
@@ -10695,9 +11461,9 @@
       </w:tcPr>
     </w:tblStylePr>
   </w:style>
-  <w:style w:type="table" w:styleId="160">
+  <w:style w:type="table" w:styleId="782">
     <w:name w:val="Bordered &amp; Lined - Accent 2"/>
-    <w:basedOn w:val="599"/>
+    <w:basedOn w:val="813"/>
     <w:uiPriority w:val="99"/>
     <w:pPr>
       <w:spacing w:after="0" w:line="240" w:lineRule="auto"/>
@@ -10793,9 +11559,9 @@
       </w:tcPr>
     </w:tblStylePr>
   </w:style>
-  <w:style w:type="table" w:styleId="161">
+  <w:style w:type="table" w:styleId="783">
     <w:name w:val="Bordered &amp; Lined - Accent 3"/>
-    <w:basedOn w:val="599"/>
+    <w:basedOn w:val="813"/>
     <w:uiPriority w:val="99"/>
     <w:pPr>
       <w:spacing w:after="0" w:line="240" w:lineRule="auto"/>
@@ -10891,9 +11657,9 @@
       </w:tcPr>
     </w:tblStylePr>
   </w:style>
-  <w:style w:type="table" w:styleId="162">
+  <w:style w:type="table" w:styleId="784">
     <w:name w:val="Bordered &amp; Lined - Accent 4"/>
-    <w:basedOn w:val="599"/>
+    <w:basedOn w:val="813"/>
     <w:uiPriority w:val="99"/>
     <w:pPr>
       <w:spacing w:after="0" w:line="240" w:lineRule="auto"/>
@@ -10989,9 +11755,9 @@
       </w:tcPr>
     </w:tblStylePr>
   </w:style>
-  <w:style w:type="table" w:styleId="163">
+  <w:style w:type="table" w:styleId="785">
     <w:name w:val="Bordered &amp; Lined - Accent 5"/>
-    <w:basedOn w:val="599"/>
+    <w:basedOn w:val="813"/>
     <w:uiPriority w:val="99"/>
     <w:pPr>
       <w:spacing w:after="0" w:line="240" w:lineRule="auto"/>
@@ -11087,9 +11853,9 @@
       </w:tcPr>
     </w:tblStylePr>
   </w:style>
-  <w:style w:type="table" w:styleId="164">
+  <w:style w:type="table" w:styleId="786">
     <w:name w:val="Bordered &amp; Lined - Accent 6"/>
-    <w:basedOn w:val="599"/>
+    <w:basedOn w:val="813"/>
     <w:uiPriority w:val="99"/>
     <w:pPr>
       <w:spacing w:after="0" w:line="240" w:lineRule="auto"/>
@@ -11185,9 +11951,9 @@
       </w:tcPr>
     </w:tblStylePr>
   </w:style>
-  <w:style w:type="table" w:styleId="165">
+  <w:style w:type="table" w:styleId="787">
     <w:name w:val="Bordered"/>
-    <w:basedOn w:val="599"/>
+    <w:basedOn w:val="813"/>
     <w:uiPriority w:val="99"/>
     <w:pPr>
       <w:spacing w:after="0" w:line="240" w:lineRule="auto"/>
@@ -11264,9 +12030,9 @@
       </w:tcPr>
     </w:tblStylePr>
   </w:style>
-  <w:style w:type="table" w:styleId="166">
+  <w:style w:type="table" w:styleId="788">
     <w:name w:val="Bordered - Accent 1"/>
-    <w:basedOn w:val="599"/>
+    <w:basedOn w:val="813"/>
     <w:uiPriority w:val="99"/>
     <w:pPr>
       <w:spacing w:after="0" w:line="240" w:lineRule="auto"/>
@@ -11343,9 +12109,9 @@
       </w:tcPr>
     </w:tblStylePr>
   </w:style>
-  <w:style w:type="table" w:styleId="167">
+  <w:style w:type="table" w:styleId="789">
     <w:name w:val="Bordered - Accent 2"/>
-    <w:basedOn w:val="599"/>
+    <w:basedOn w:val="813"/>
     <w:uiPriority w:val="99"/>
     <w:pPr>
       <w:spacing w:after="0" w:line="240" w:lineRule="auto"/>
@@ -11422,9 +12188,9 @@
       </w:tcPr>
     </w:tblStylePr>
   </w:style>
-  <w:style w:type="table" w:styleId="168">
+  <w:style w:type="table" w:styleId="790">
     <w:name w:val="Bordered - Accent 3"/>
-    <w:basedOn w:val="599"/>
+    <w:basedOn w:val="813"/>
     <w:uiPriority w:val="99"/>
     <w:pPr>
       <w:spacing w:after="0" w:line="240" w:lineRule="auto"/>
@@ -11501,9 +12267,9 @@
       </w:tcPr>
     </w:tblStylePr>
   </w:style>
-  <w:style w:type="table" w:styleId="169">
+  <w:style w:type="table" w:styleId="791">
     <w:name w:val="Bordered - Accent 4"/>
-    <w:basedOn w:val="599"/>
+    <w:basedOn w:val="813"/>
     <w:uiPriority w:val="99"/>
     <w:pPr>
       <w:spacing w:after="0" w:line="240" w:lineRule="auto"/>
@@ -11580,9 +12346,9 @@
       </w:tcPr>
     </w:tblStylePr>
   </w:style>
-  <w:style w:type="table" w:styleId="170">
+  <w:style w:type="table" w:styleId="792">
     <w:name w:val="Bordered - Accent 5"/>
-    <w:basedOn w:val="599"/>
+    <w:basedOn w:val="813"/>
     <w:uiPriority w:val="99"/>
     <w:pPr>
       <w:spacing w:after="0" w:line="240" w:lineRule="auto"/>
@@ -11659,9 +12425,9 @@
       </w:tcPr>
     </w:tblStylePr>
   </w:style>
-  <w:style w:type="table" w:styleId="171">
+  <w:style w:type="table" w:styleId="793">
     <w:name w:val="Bordered - Accent 6"/>
-    <w:basedOn w:val="599"/>
+    <w:basedOn w:val="813"/>
     <w:uiPriority w:val="99"/>
     <w:pPr>
       <w:spacing w:after="0" w:line="240" w:lineRule="auto"/>
@@ -11738,7 +12504,7 @@
       </w:tcPr>
     </w:tblStylePr>
   </w:style>
-  <w:style w:type="character" w:styleId="172">
+  <w:style w:type="character" w:styleId="794">
     <w:name w:val="Hyperlink"/>
     <w:uiPriority w:val="99"/>
     <w:unhideWhenUsed/>
@@ -11747,10 +12513,10 @@
       <w:u w:val="single"/>
     </w:rPr>
   </w:style>
-  <w:style w:type="paragraph" w:styleId="173">
+  <w:style w:type="paragraph" w:styleId="795">
     <w:name w:val="footnote text"/>
-    <w:basedOn w:val="598"/>
-    <w:link w:val="174"/>
+    <w:basedOn w:val="812"/>
+    <w:link w:val="796"/>
     <w:uiPriority w:val="99"/>
     <w:semiHidden/>
     <w:unhideWhenUsed/>
@@ -11761,27 +12527,26 @@
       <w:sz w:val="18"/>
     </w:rPr>
   </w:style>
-  <w:style w:type="character" w:styleId="174">
+  <w:style w:type="character" w:styleId="796">
     <w:name w:val="Footnote Text Char"/>
-    <w:link w:val="173"/>
+    <w:link w:val="795"/>
     <w:uiPriority w:val="99"/>
     <w:rPr>
       <w:sz w:val="18"/>
     </w:rPr>
   </w:style>
-  <w:style w:type="character" w:styleId="175">
+  <w:style w:type="character" w:styleId="797">
     <w:name w:val="footnote reference"/>
-    <w:basedOn w:val="9"/>
     <w:uiPriority w:val="99"/>
     <w:unhideWhenUsed/>
     <w:rPr>
       <w:vertAlign w:val="superscript"/>
     </w:rPr>
   </w:style>
-  <w:style w:type="paragraph" w:styleId="176">
+  <w:style w:type="paragraph" w:styleId="798">
     <w:name w:val="endnote text"/>
-    <w:basedOn w:val="598"/>
-    <w:link w:val="177"/>
+    <w:basedOn w:val="812"/>
+    <w:link w:val="799"/>
     <w:uiPriority w:val="99"/>
     <w:semiHidden/>
     <w:unhideWhenUsed/>
@@ -11792,17 +12557,16 @@
       <w:sz w:val="20"/>
     </w:rPr>
   </w:style>
-  <w:style w:type="character" w:styleId="177">
+  <w:style w:type="character" w:styleId="799">
     <w:name w:val="Endnote Text Char"/>
-    <w:link w:val="176"/>
+    <w:link w:val="798"/>
     <w:uiPriority w:val="99"/>
     <w:rPr>
       <w:sz w:val="20"/>
     </w:rPr>
   </w:style>
-  <w:style w:type="character" w:styleId="178">
+  <w:style w:type="character" w:styleId="800">
     <w:name w:val="endnote reference"/>
-    <w:basedOn w:val="9"/>
     <w:uiPriority w:val="99"/>
     <w:semiHidden/>
     <w:unhideWhenUsed/>
@@ -11810,10 +12574,10 @@
       <w:vertAlign w:val="superscript"/>
     </w:rPr>
   </w:style>
-  <w:style w:type="paragraph" w:styleId="179">
+  <w:style w:type="paragraph" w:styleId="801">
     <w:name w:val="toc 1"/>
-    <w:basedOn w:val="598"/>
-    <w:next w:val="598"/>
+    <w:basedOn w:val="812"/>
+    <w:next w:val="812"/>
     <w:uiPriority w:val="39"/>
     <w:unhideWhenUsed/>
     <w:pPr>
@@ -11821,10 +12585,10 @@
       <w:spacing w:after="57"/>
     </w:pPr>
   </w:style>
-  <w:style w:type="paragraph" w:styleId="180">
+  <w:style w:type="paragraph" w:styleId="802">
     <w:name w:val="toc 2"/>
-    <w:basedOn w:val="598"/>
-    <w:next w:val="598"/>
+    <w:basedOn w:val="812"/>
+    <w:next w:val="812"/>
     <w:uiPriority w:val="39"/>
     <w:unhideWhenUsed/>
     <w:pPr>
@@ -11832,10 +12596,10 @@
       <w:spacing w:after="57"/>
     </w:pPr>
   </w:style>
-  <w:style w:type="paragraph" w:styleId="181">
+  <w:style w:type="paragraph" w:styleId="803">
     <w:name w:val="toc 3"/>
-    <w:basedOn w:val="598"/>
-    <w:next w:val="598"/>
+    <w:basedOn w:val="812"/>
+    <w:next w:val="812"/>
     <w:uiPriority w:val="39"/>
     <w:unhideWhenUsed/>
     <w:pPr>
@@ -11843,10 +12607,10 @@
       <w:spacing w:after="57"/>
     </w:pPr>
   </w:style>
-  <w:style w:type="paragraph" w:styleId="182">
+  <w:style w:type="paragraph" w:styleId="804">
     <w:name w:val="toc 4"/>
-    <w:basedOn w:val="598"/>
-    <w:next w:val="598"/>
+    <w:basedOn w:val="812"/>
+    <w:next w:val="812"/>
     <w:uiPriority w:val="39"/>
     <w:unhideWhenUsed/>
     <w:pPr>
@@ -11854,10 +12618,10 @@
       <w:spacing w:after="57"/>
     </w:pPr>
   </w:style>
-  <w:style w:type="paragraph" w:styleId="183">
+  <w:style w:type="paragraph" w:styleId="805">
     <w:name w:val="toc 5"/>
-    <w:basedOn w:val="598"/>
-    <w:next w:val="598"/>
+    <w:basedOn w:val="812"/>
+    <w:next w:val="812"/>
     <w:uiPriority w:val="39"/>
     <w:unhideWhenUsed/>
     <w:pPr>
@@ -11865,10 +12629,10 @@
       <w:spacing w:after="57"/>
     </w:pPr>
   </w:style>
-  <w:style w:type="paragraph" w:styleId="184">
+  <w:style w:type="paragraph" w:styleId="806">
     <w:name w:val="toc 6"/>
-    <w:basedOn w:val="598"/>
-    <w:next w:val="598"/>
+    <w:basedOn w:val="812"/>
+    <w:next w:val="812"/>
     <w:uiPriority w:val="39"/>
     <w:unhideWhenUsed/>
     <w:pPr>
@@ -11876,10 +12640,10 @@
       <w:spacing w:after="57"/>
     </w:pPr>
   </w:style>
-  <w:style w:type="paragraph" w:styleId="185">
+  <w:style w:type="paragraph" w:styleId="807">
     <w:name w:val="toc 7"/>
-    <w:basedOn w:val="598"/>
-    <w:next w:val="598"/>
+    <w:basedOn w:val="812"/>
+    <w:next w:val="812"/>
     <w:uiPriority w:val="39"/>
     <w:unhideWhenUsed/>
     <w:pPr>
@@ -11887,10 +12651,10 @@
       <w:spacing w:after="57"/>
     </w:pPr>
   </w:style>
-  <w:style w:type="paragraph" w:styleId="186">
+  <w:style w:type="paragraph" w:styleId="808">
     <w:name w:val="toc 8"/>
-    <w:basedOn w:val="598"/>
-    <w:next w:val="598"/>
+    <w:basedOn w:val="812"/>
+    <w:next w:val="812"/>
     <w:uiPriority w:val="39"/>
     <w:unhideWhenUsed/>
     <w:pPr>
@@ -11898,10 +12662,10 @@
       <w:spacing w:after="57"/>
     </w:pPr>
   </w:style>
-  <w:style w:type="paragraph" w:styleId="187">
+  <w:style w:type="paragraph" w:styleId="809">
     <w:name w:val="toc 9"/>
-    <w:basedOn w:val="598"/>
-    <w:next w:val="598"/>
+    <w:basedOn w:val="812"/>
+    <w:next w:val="812"/>
     <w:uiPriority w:val="39"/>
     <w:unhideWhenUsed/>
     <w:pPr>
@@ -11909,26 +12673,26 @@
       <w:spacing w:after="57"/>
     </w:pPr>
   </w:style>
-  <w:style w:type="paragraph" w:styleId="188">
+  <w:style w:type="paragraph" w:styleId="810">
     <w:name w:val="TOC Heading"/>
     <w:uiPriority w:val="39"/>
     <w:unhideWhenUsed/>
   </w:style>
-  <w:style w:type="paragraph" w:styleId="189">
+  <w:style w:type="paragraph" w:styleId="811">
     <w:name w:val="table of figures"/>
-    <w:basedOn w:val="598"/>
-    <w:next w:val="598"/>
+    <w:basedOn w:val="812"/>
+    <w:next w:val="812"/>
     <w:uiPriority w:val="99"/>
     <w:unhideWhenUsed/>
     <w:pPr>
       <w:spacing w:after="0" w:afterAutospacing="0"/>
     </w:pPr>
   </w:style>
-  <w:style w:type="paragraph" w:styleId="598" w:default="1">
+  <w:style w:type="paragraph" w:styleId="812" w:default="1">
     <w:name w:val="Normal"/>
     <w:qFormat/>
   </w:style>
-  <w:style w:type="table" w:styleId="599" w:default="1">
+  <w:style w:type="table" w:styleId="813" w:default="1">
     <w:name w:val="Normal Table"/>
     <w:uiPriority w:val="99"/>
     <w:semiHidden/>
@@ -11943,24 +12707,24 @@
       </w:tblCellMar>
     </w:tblPr>
   </w:style>
-  <w:style w:type="numbering" w:styleId="600" w:default="1">
+  <w:style w:type="numbering" w:styleId="814" w:default="1">
     <w:name w:val="No List"/>
     <w:uiPriority w:val="99"/>
     <w:semiHidden/>
     <w:unhideWhenUsed/>
   </w:style>
-  <w:style w:type="paragraph" w:styleId="601">
+  <w:style w:type="paragraph" w:styleId="815">
     <w:name w:val="No Spacing"/>
-    <w:basedOn w:val="598"/>
+    <w:basedOn w:val="812"/>
     <w:uiPriority w:val="1"/>
     <w:qFormat/>
     <w:pPr>
       <w:spacing w:after="0" w:line="240" w:lineRule="auto"/>
     </w:pPr>
   </w:style>
-  <w:style w:type="paragraph" w:styleId="602">
+  <w:style w:type="paragraph" w:styleId="816">
     <w:name w:val="List Paragraph"/>
-    <w:basedOn w:val="598"/>
+    <w:basedOn w:val="812"/>
     <w:uiPriority w:val="34"/>
     <w:qFormat/>
     <w:pPr>
@@ -11968,7 +12732,7 @@
       <w:ind w:left="720"/>
     </w:pPr>
   </w:style>
-  <w:style w:type="character" w:styleId="607" w:default="1">
+  <w:style w:type="character" w:styleId="817" w:default="1">
     <w:name w:val="Default Paragraph Font"/>
     <w:uiPriority w:val="1"/>
     <w:semiHidden/>

</xml_diff>